<commit_message>
Removed some unnecessary files
Added ORNG presentationXML changes directly into InstallData.xml
Renamed an index to reflect current names
</commit_message>
<xml_diff>
--- a/Documentation/ORNG/ORNG_InstallationGuide.docx
+++ b/Documentation/ORNG/ORNG_InstallationGuide.docx
@@ -896,20 +896,6 @@
       </w:pPr>
       <w:proofErr w:type="spellStart"/>
       <w:r>
-        <w:t>PresenationXMLChanges.sql</w:t>
-      </w:r>
-      <w:proofErr w:type="spellEnd"/>
-    </w:p>
-    <w:p>
-      <w:pPr>
-        <w:pStyle w:val="ListParagraph"/>
-        <w:numPr>
-          <w:ilvl w:val="0"/>
-          <w:numId w:val="1"/>
-        </w:numPr>
-      </w:pPr>
-      <w:proofErr w:type="spellStart"/>
-      <w:r>
         <w:t>ExampleORNGGadgets.sql</w:t>
       </w:r>
       <w:proofErr w:type="spellEnd"/>
@@ -918,6 +904,8 @@
       <w:pPr>
         <w:pStyle w:val="Heading3"/>
       </w:pPr>
+      <w:bookmarkStart w:id="0" w:name="_GoBack"/>
+      <w:bookmarkEnd w:id="0"/>
       <w:r>
         <w:t>8</w:t>
       </w:r>
@@ -978,19 +966,16 @@
       </w:r>
       <w:proofErr w:type="spellEnd"/>
       <w:r>
-        <w:t xml:space="preserve"> you want to use the local machine </w:t>
-      </w:r>
+        <w:t xml:space="preserve"> you want to use the local machine name for your server, this might be something different than what shows up in the URL that you use. The way you can test is by first starting up Tomcat and then attempting to telnet </w:t>
+      </w:r>
+      <w:r>
+        <w:t>to that name and port:</w:t>
+      </w:r>
+    </w:p>
+    <w:p>
+      <w:proofErr w:type="gramStart"/>
       <w:r>
         <w:lastRenderedPageBreak/>
-        <w:t xml:space="preserve">name for your server, this might be something different than what shows up in the URL that you use. The way you can test is by first starting up Tomcat and then attempting to telnet </w:t>
-      </w:r>
-      <w:r>
-        <w:t>to that name and port:</w:t>
-      </w:r>
-    </w:p>
-    <w:p>
-      <w:proofErr w:type="gramStart"/>
-      <w:r>
         <w:t>C:</w:t>
       </w:r>
       <w:proofErr w:type="gramEnd"/>
@@ -1174,8 +1159,6 @@
       <w:r>
         <w:t xml:space="preserve"> instead of 80</w:t>
       </w:r>
-      <w:bookmarkStart w:id="0" w:name="_GoBack"/>
-      <w:bookmarkEnd w:id="0"/>
     </w:p>
     <w:p>
       <w:r>
@@ -2270,7 +2253,7 @@
 </file>
 
 <file path=customXml/itemProps1.xml><?xml version="1.0" encoding="utf-8"?>
-<ds:datastoreItem xmlns:ds="http://schemas.openxmlformats.org/officeDocument/2006/customXml" ds:itemID="{443B2BCD-D11E-45C7-91AE-381BBD4EDEDC}">
+<ds:datastoreItem xmlns:ds="http://schemas.openxmlformats.org/officeDocument/2006/customXml" ds:itemID="{EE83B3C5-CE9F-4B1A-B512-CA59952DD347}">
   <ds:schemaRefs>
     <ds:schemaRef ds:uri="http://schemas.openxmlformats.org/officeDocument/2006/bibliography"/>
   </ds:schemaRefs>

</xml_diff>

<commit_message>
Changes to Installation of optional components, and upgrade scripts
</commit_message>
<xml_diff>
--- a/Documentation/ORNG/ORNG_InstallationGuide.docx
+++ b/Documentation/ORNG/ORNG_InstallationGuide.docx
@@ -605,45 +605,1293 @@
       <w:r>
         <w:t>If you see a 404 error, check step 3.</w:t>
       </w:r>
+    </w:p>
+    <w:p>
+      <w:r>
+        <w:t>If you see a blank page, do a View Source. You will probably see a hyperlink into your server at the top of the source. Click it. If you get a Bad Request (Invalid URL) error then you need to fix IIS to work with the long URL's that Shindig generates.</w:t>
+      </w:r>
+    </w:p>
+    <w:p>
+      <w:pPr>
+        <w:rPr>
+          <w:b/>
+        </w:rPr>
+      </w:pPr>
+      <w:r>
+        <w:rPr>
+          <w:b/>
+        </w:rPr>
+        <w:t>7. Enable the Example Gadgets in the database</w:t>
+      </w:r>
+    </w:p>
+    <w:p>
+      <w:pPr>
+        <w:autoSpaceDE w:val="0"/>
+        <w:autoSpaceDN w:val="0"/>
+        <w:adjustRightInd w:val="0"/>
+        <w:spacing w:after="0" w:line="240" w:lineRule="auto"/>
+        <w:rPr>
+          <w:rFonts w:ascii="Consolas" w:hAnsi="Consolas" w:cs="Consolas"/>
+          <w:sz w:val="19"/>
+          <w:szCs w:val="19"/>
+        </w:rPr>
+      </w:pPr>
+      <w:r>
+        <w:rPr>
+          <w:rFonts w:ascii="Consolas" w:hAnsi="Consolas" w:cs="Consolas"/>
+          <w:color w:val="FF00FF"/>
+          <w:sz w:val="19"/>
+          <w:szCs w:val="19"/>
+        </w:rPr>
+        <w:t>UPDATE</w:t>
+      </w:r>
+      <w:r>
+        <w:rPr>
+          <w:rFonts w:ascii="Consolas" w:hAnsi="Consolas" w:cs="Consolas"/>
+          <w:sz w:val="19"/>
+          <w:szCs w:val="19"/>
+        </w:rPr>
+        <w:t xml:space="preserve"> </w:t>
+      </w:r>
+      <w:r>
+        <w:rPr>
+          <w:rFonts w:ascii="Consolas" w:hAnsi="Consolas" w:cs="Consolas"/>
+          <w:color w:val="008080"/>
+          <w:sz w:val="19"/>
+          <w:szCs w:val="19"/>
+        </w:rPr>
+        <w:t>[ORNG.]</w:t>
+      </w:r>
+      <w:r>
+        <w:rPr>
+          <w:rFonts w:ascii="Consolas" w:hAnsi="Consolas" w:cs="Consolas"/>
+          <w:color w:val="808080"/>
+          <w:sz w:val="19"/>
+          <w:szCs w:val="19"/>
+        </w:rPr>
+        <w:t>.</w:t>
+      </w:r>
+      <w:r>
+        <w:rPr>
+          <w:rFonts w:ascii="Consolas" w:hAnsi="Consolas" w:cs="Consolas"/>
+          <w:color w:val="008080"/>
+          <w:sz w:val="19"/>
+          <w:szCs w:val="19"/>
+        </w:rPr>
+        <w:t>Apps</w:t>
+      </w:r>
+      <w:r>
+        <w:rPr>
+          <w:rFonts w:ascii="Consolas" w:hAnsi="Consolas" w:cs="Consolas"/>
+          <w:sz w:val="19"/>
+          <w:szCs w:val="19"/>
+        </w:rPr>
+        <w:t xml:space="preserve"> </w:t>
+      </w:r>
+      <w:r>
+        <w:rPr>
+          <w:rFonts w:ascii="Consolas" w:hAnsi="Consolas" w:cs="Consolas"/>
+          <w:color w:val="0000FF"/>
+          <w:sz w:val="19"/>
+          <w:szCs w:val="19"/>
+        </w:rPr>
+        <w:t>set</w:t>
+      </w:r>
+      <w:r>
+        <w:rPr>
+          <w:rFonts w:ascii="Consolas" w:hAnsi="Consolas" w:cs="Consolas"/>
+          <w:sz w:val="19"/>
+          <w:szCs w:val="19"/>
+        </w:rPr>
+        <w:t xml:space="preserve"> </w:t>
+      </w:r>
+      <w:r>
+        <w:rPr>
+          <w:rFonts w:ascii="Consolas" w:hAnsi="Consolas" w:cs="Consolas"/>
+          <w:color w:val="0000FF"/>
+          <w:sz w:val="19"/>
+          <w:szCs w:val="19"/>
+        </w:rPr>
+        <w:t>Enabled</w:t>
+      </w:r>
+      <w:r>
+        <w:rPr>
+          <w:rFonts w:ascii="Consolas" w:hAnsi="Consolas" w:cs="Consolas"/>
+          <w:sz w:val="19"/>
+          <w:szCs w:val="19"/>
+        </w:rPr>
+        <w:t xml:space="preserve"> </w:t>
+      </w:r>
+      <w:r>
+        <w:rPr>
+          <w:rFonts w:ascii="Consolas" w:hAnsi="Consolas" w:cs="Consolas"/>
+          <w:color w:val="808080"/>
+          <w:sz w:val="19"/>
+          <w:szCs w:val="19"/>
+        </w:rPr>
+        <w:t>=</w:t>
+      </w:r>
+      <w:r>
+        <w:rPr>
+          <w:rFonts w:ascii="Consolas" w:hAnsi="Consolas" w:cs="Consolas"/>
+          <w:sz w:val="19"/>
+          <w:szCs w:val="19"/>
+        </w:rPr>
+        <w:t xml:space="preserve"> 1 </w:t>
+      </w:r>
+      <w:r>
+        <w:rPr>
+          <w:rFonts w:ascii="Consolas" w:hAnsi="Consolas" w:cs="Consolas"/>
+          <w:color w:val="0000FF"/>
+          <w:sz w:val="19"/>
+          <w:szCs w:val="19"/>
+        </w:rPr>
+        <w:t>where</w:t>
+      </w:r>
+      <w:r>
+        <w:rPr>
+          <w:rFonts w:ascii="Consolas" w:hAnsi="Consolas" w:cs="Consolas"/>
+          <w:sz w:val="19"/>
+          <w:szCs w:val="19"/>
+        </w:rPr>
+        <w:t xml:space="preserve"> </w:t>
+      </w:r>
+      <w:proofErr w:type="spellStart"/>
+      <w:r>
+        <w:rPr>
+          <w:rFonts w:ascii="Consolas" w:hAnsi="Consolas" w:cs="Consolas"/>
+          <w:color w:val="008080"/>
+          <w:sz w:val="19"/>
+          <w:szCs w:val="19"/>
+        </w:rPr>
+        <w:t>AppID</w:t>
+      </w:r>
+      <w:proofErr w:type="spellEnd"/>
+      <w:r>
+        <w:rPr>
+          <w:rFonts w:ascii="Consolas" w:hAnsi="Consolas" w:cs="Consolas"/>
+          <w:sz w:val="19"/>
+          <w:szCs w:val="19"/>
+        </w:rPr>
+        <w:t xml:space="preserve"> </w:t>
+      </w:r>
+      <w:r>
+        <w:rPr>
+          <w:rFonts w:ascii="Consolas" w:hAnsi="Consolas" w:cs="Consolas"/>
+          <w:color w:val="808080"/>
+          <w:sz w:val="19"/>
+          <w:szCs w:val="19"/>
+        </w:rPr>
+        <w:t>in</w:t>
+      </w:r>
+      <w:r>
+        <w:rPr>
+          <w:rFonts w:ascii="Consolas" w:hAnsi="Consolas" w:cs="Consolas"/>
+          <w:color w:val="0000FF"/>
+          <w:sz w:val="19"/>
+          <w:szCs w:val="19"/>
+        </w:rPr>
+        <w:t xml:space="preserve"> </w:t>
+      </w:r>
+      <w:r>
+        <w:rPr>
+          <w:rFonts w:ascii="Consolas" w:hAnsi="Consolas" w:cs="Consolas"/>
+          <w:color w:val="808080"/>
+          <w:sz w:val="19"/>
+          <w:szCs w:val="19"/>
+        </w:rPr>
+        <w:t>(</w:t>
+      </w:r>
+      <w:r>
+        <w:rPr>
+          <w:rFonts w:ascii="Consolas" w:hAnsi="Consolas" w:cs="Consolas"/>
+          <w:sz w:val="19"/>
+          <w:szCs w:val="19"/>
+        </w:rPr>
+        <w:t>101</w:t>
+      </w:r>
+      <w:r>
+        <w:rPr>
+          <w:rFonts w:ascii="Consolas" w:hAnsi="Consolas" w:cs="Consolas"/>
+          <w:color w:val="808080"/>
+          <w:sz w:val="19"/>
+          <w:szCs w:val="19"/>
+        </w:rPr>
+        <w:t>,</w:t>
+      </w:r>
+      <w:r>
+        <w:rPr>
+          <w:rFonts w:ascii="Consolas" w:hAnsi="Consolas" w:cs="Consolas"/>
+          <w:sz w:val="19"/>
+          <w:szCs w:val="19"/>
+        </w:rPr>
+        <w:t xml:space="preserve"> 103</w:t>
+      </w:r>
+      <w:r>
+        <w:rPr>
+          <w:rFonts w:ascii="Consolas" w:hAnsi="Consolas" w:cs="Consolas"/>
+          <w:color w:val="808080"/>
+          <w:sz w:val="19"/>
+          <w:szCs w:val="19"/>
+        </w:rPr>
+        <w:t>,</w:t>
+      </w:r>
+      <w:r>
+        <w:rPr>
+          <w:rFonts w:ascii="Consolas" w:hAnsi="Consolas" w:cs="Consolas"/>
+          <w:sz w:val="19"/>
+          <w:szCs w:val="19"/>
+        </w:rPr>
+        <w:t xml:space="preserve"> 112</w:t>
+      </w:r>
+      <w:r>
+        <w:rPr>
+          <w:rFonts w:ascii="Consolas" w:hAnsi="Consolas" w:cs="Consolas"/>
+          <w:color w:val="808080"/>
+          <w:sz w:val="19"/>
+          <w:szCs w:val="19"/>
+        </w:rPr>
+        <w:t>,</w:t>
+      </w:r>
+      <w:r>
+        <w:rPr>
+          <w:rFonts w:ascii="Consolas" w:hAnsi="Consolas" w:cs="Consolas"/>
+          <w:sz w:val="19"/>
+          <w:szCs w:val="19"/>
+        </w:rPr>
+        <w:t xml:space="preserve"> 114</w:t>
+      </w:r>
+      <w:r>
+        <w:rPr>
+          <w:rFonts w:ascii="Consolas" w:hAnsi="Consolas" w:cs="Consolas"/>
+          <w:color w:val="808080"/>
+          <w:sz w:val="19"/>
+          <w:szCs w:val="19"/>
+        </w:rPr>
+        <w:t>)</w:t>
+      </w:r>
+    </w:p>
+    <w:p>
+      <w:pPr>
+        <w:autoSpaceDE w:val="0"/>
+        <w:autoSpaceDN w:val="0"/>
+        <w:adjustRightInd w:val="0"/>
+        <w:spacing w:after="0" w:line="240" w:lineRule="auto"/>
+        <w:rPr>
+          <w:rFonts w:ascii="Consolas" w:hAnsi="Consolas" w:cs="Consolas"/>
+          <w:sz w:val="19"/>
+          <w:szCs w:val="19"/>
+        </w:rPr>
+      </w:pPr>
+    </w:p>
+    <w:p>
+      <w:pPr>
+        <w:autoSpaceDE w:val="0"/>
+        <w:autoSpaceDN w:val="0"/>
+        <w:adjustRightInd w:val="0"/>
+        <w:spacing w:after="0" w:line="240" w:lineRule="auto"/>
+        <w:rPr>
+          <w:rFonts w:ascii="Consolas" w:hAnsi="Consolas" w:cs="Consolas"/>
+          <w:sz w:val="19"/>
+          <w:szCs w:val="19"/>
+        </w:rPr>
+      </w:pPr>
+      <w:r>
+        <w:rPr>
+          <w:rFonts w:ascii="Consolas" w:hAnsi="Consolas" w:cs="Consolas"/>
+          <w:color w:val="FF00FF"/>
+          <w:sz w:val="19"/>
+          <w:szCs w:val="19"/>
+        </w:rPr>
+        <w:t>UPDATE</w:t>
+      </w:r>
+      <w:r>
+        <w:rPr>
+          <w:rFonts w:ascii="Consolas" w:hAnsi="Consolas" w:cs="Consolas"/>
+          <w:sz w:val="19"/>
+          <w:szCs w:val="19"/>
+        </w:rPr>
+        <w:t xml:space="preserve"> </w:t>
+      </w:r>
+      <w:r>
+        <w:rPr>
+          <w:rFonts w:ascii="Consolas" w:hAnsi="Consolas" w:cs="Consolas"/>
+          <w:color w:val="008080"/>
+          <w:sz w:val="19"/>
+          <w:szCs w:val="19"/>
+        </w:rPr>
+        <w:t>[Ontology.]</w:t>
+      </w:r>
+      <w:r>
+        <w:rPr>
+          <w:rFonts w:ascii="Consolas" w:hAnsi="Consolas" w:cs="Consolas"/>
+          <w:color w:val="808080"/>
+          <w:sz w:val="19"/>
+          <w:szCs w:val="19"/>
+        </w:rPr>
+        <w:t>.</w:t>
+      </w:r>
+      <w:r>
+        <w:rPr>
+          <w:rFonts w:ascii="Consolas" w:hAnsi="Consolas" w:cs="Consolas"/>
+          <w:color w:val="008080"/>
+          <w:sz w:val="19"/>
+          <w:szCs w:val="19"/>
+        </w:rPr>
+        <w:t>[</w:t>
+      </w:r>
+      <w:proofErr w:type="spellStart"/>
+      <w:r>
+        <w:rPr>
+          <w:rFonts w:ascii="Consolas" w:hAnsi="Consolas" w:cs="Consolas"/>
+          <w:color w:val="008080"/>
+          <w:sz w:val="19"/>
+          <w:szCs w:val="19"/>
+        </w:rPr>
+        <w:t>ClassProperty</w:t>
+      </w:r>
+      <w:proofErr w:type="spellEnd"/>
+      <w:r>
+        <w:rPr>
+          <w:rFonts w:ascii="Consolas" w:hAnsi="Consolas" w:cs="Consolas"/>
+          <w:color w:val="008080"/>
+          <w:sz w:val="19"/>
+          <w:szCs w:val="19"/>
+        </w:rPr>
+        <w:t>]</w:t>
+      </w:r>
+      <w:r>
+        <w:rPr>
+          <w:rFonts w:ascii="Consolas" w:hAnsi="Consolas" w:cs="Consolas"/>
+          <w:sz w:val="19"/>
+          <w:szCs w:val="19"/>
+        </w:rPr>
+        <w:t xml:space="preserve"> </w:t>
+      </w:r>
+      <w:r>
+        <w:rPr>
+          <w:rFonts w:ascii="Consolas" w:hAnsi="Consolas" w:cs="Consolas"/>
+          <w:color w:val="0000FF"/>
+          <w:sz w:val="19"/>
+          <w:szCs w:val="19"/>
+        </w:rPr>
+        <w:t>set</w:t>
+      </w:r>
+      <w:r>
+        <w:rPr>
+          <w:rFonts w:ascii="Consolas" w:hAnsi="Consolas" w:cs="Consolas"/>
+          <w:sz w:val="19"/>
+          <w:szCs w:val="19"/>
+        </w:rPr>
+        <w:t xml:space="preserve"> </w:t>
+      </w:r>
+      <w:proofErr w:type="spellStart"/>
+      <w:r>
+        <w:rPr>
+          <w:rFonts w:ascii="Consolas" w:hAnsi="Consolas" w:cs="Consolas"/>
+          <w:color w:val="008080"/>
+          <w:sz w:val="19"/>
+          <w:szCs w:val="19"/>
+        </w:rPr>
+        <w:t>EditExistingSecurityGroup</w:t>
+      </w:r>
+      <w:proofErr w:type="spellEnd"/>
+      <w:r>
+        <w:rPr>
+          <w:rFonts w:ascii="Consolas" w:hAnsi="Consolas" w:cs="Consolas"/>
+          <w:sz w:val="19"/>
+          <w:szCs w:val="19"/>
+        </w:rPr>
+        <w:t xml:space="preserve"> </w:t>
+      </w:r>
+      <w:r>
+        <w:rPr>
+          <w:rFonts w:ascii="Consolas" w:hAnsi="Consolas" w:cs="Consolas"/>
+          <w:color w:val="808080"/>
+          <w:sz w:val="19"/>
+          <w:szCs w:val="19"/>
+        </w:rPr>
+        <w:t>=</w:t>
+      </w:r>
+      <w:r>
+        <w:rPr>
+          <w:rFonts w:ascii="Consolas" w:hAnsi="Consolas" w:cs="Consolas"/>
+          <w:sz w:val="19"/>
+          <w:szCs w:val="19"/>
+        </w:rPr>
+        <w:t xml:space="preserve"> </w:t>
+      </w:r>
+      <w:r>
+        <w:rPr>
+          <w:rFonts w:ascii="Consolas" w:hAnsi="Consolas" w:cs="Consolas"/>
+          <w:color w:val="808080"/>
+          <w:sz w:val="19"/>
+          <w:szCs w:val="19"/>
+        </w:rPr>
+        <w:t>-</w:t>
+      </w:r>
+      <w:r>
+        <w:rPr>
+          <w:rFonts w:ascii="Consolas" w:hAnsi="Consolas" w:cs="Consolas"/>
+          <w:sz w:val="19"/>
+          <w:szCs w:val="19"/>
+        </w:rPr>
+        <w:t>20</w:t>
+      </w:r>
+      <w:r>
+        <w:rPr>
+          <w:rFonts w:ascii="Consolas" w:hAnsi="Consolas" w:cs="Consolas"/>
+          <w:color w:val="808080"/>
+          <w:sz w:val="19"/>
+          <w:szCs w:val="19"/>
+        </w:rPr>
+        <w:t>,</w:t>
+      </w:r>
+    </w:p>
+    <w:p>
+      <w:pPr>
+        <w:autoSpaceDE w:val="0"/>
+        <w:autoSpaceDN w:val="0"/>
+        <w:adjustRightInd w:val="0"/>
+        <w:spacing w:after="0" w:line="240" w:lineRule="auto"/>
+        <w:rPr>
+          <w:rFonts w:ascii="Consolas" w:hAnsi="Consolas" w:cs="Consolas"/>
+          <w:sz w:val="19"/>
+          <w:szCs w:val="19"/>
+        </w:rPr>
+      </w:pPr>
+      <w:r>
+        <w:rPr>
+          <w:rFonts w:ascii="Consolas" w:hAnsi="Consolas" w:cs="Consolas"/>
+          <w:sz w:val="19"/>
+          <w:szCs w:val="19"/>
+        </w:rPr>
+        <w:tab/>
+      </w:r>
+      <w:proofErr w:type="spellStart"/>
+      <w:r>
+        <w:rPr>
+          <w:rFonts w:ascii="Consolas" w:hAnsi="Consolas" w:cs="Consolas"/>
+          <w:color w:val="008080"/>
+          <w:sz w:val="19"/>
+          <w:szCs w:val="19"/>
+        </w:rPr>
+        <w:t>CustomDisplay</w:t>
+      </w:r>
+      <w:proofErr w:type="spellEnd"/>
+      <w:r>
+        <w:rPr>
+          <w:rFonts w:ascii="Consolas" w:hAnsi="Consolas" w:cs="Consolas"/>
+          <w:sz w:val="19"/>
+          <w:szCs w:val="19"/>
+        </w:rPr>
+        <w:t xml:space="preserve"> </w:t>
+      </w:r>
+      <w:r>
+        <w:rPr>
+          <w:rFonts w:ascii="Consolas" w:hAnsi="Consolas" w:cs="Consolas"/>
+          <w:color w:val="808080"/>
+          <w:sz w:val="19"/>
+          <w:szCs w:val="19"/>
+        </w:rPr>
+        <w:t>=</w:t>
+      </w:r>
+      <w:r>
+        <w:rPr>
+          <w:rFonts w:ascii="Consolas" w:hAnsi="Consolas" w:cs="Consolas"/>
+          <w:sz w:val="19"/>
+          <w:szCs w:val="19"/>
+        </w:rPr>
+        <w:t xml:space="preserve"> 1</w:t>
+      </w:r>
+      <w:r>
+        <w:rPr>
+          <w:rFonts w:ascii="Consolas" w:hAnsi="Consolas" w:cs="Consolas"/>
+          <w:color w:val="808080"/>
+          <w:sz w:val="19"/>
+          <w:szCs w:val="19"/>
+        </w:rPr>
+        <w:t>,</w:t>
+      </w:r>
+      <w:r>
+        <w:rPr>
+          <w:rFonts w:ascii="Consolas" w:hAnsi="Consolas" w:cs="Consolas"/>
+          <w:sz w:val="19"/>
+          <w:szCs w:val="19"/>
+        </w:rPr>
+        <w:t xml:space="preserve"> </w:t>
+      </w:r>
+      <w:proofErr w:type="spellStart"/>
+      <w:r>
+        <w:rPr>
+          <w:rFonts w:ascii="Consolas" w:hAnsi="Consolas" w:cs="Consolas"/>
+          <w:color w:val="008080"/>
+          <w:sz w:val="19"/>
+          <w:szCs w:val="19"/>
+        </w:rPr>
+        <w:t>EditSecurityGroup</w:t>
+      </w:r>
+      <w:proofErr w:type="spellEnd"/>
+      <w:r>
+        <w:rPr>
+          <w:rFonts w:ascii="Consolas" w:hAnsi="Consolas" w:cs="Consolas"/>
+          <w:sz w:val="19"/>
+          <w:szCs w:val="19"/>
+        </w:rPr>
+        <w:t xml:space="preserve"> </w:t>
+      </w:r>
+      <w:r>
+        <w:rPr>
+          <w:rFonts w:ascii="Consolas" w:hAnsi="Consolas" w:cs="Consolas"/>
+          <w:color w:val="808080"/>
+          <w:sz w:val="19"/>
+          <w:szCs w:val="19"/>
+        </w:rPr>
+        <w:t>=</w:t>
+      </w:r>
+      <w:r>
+        <w:rPr>
+          <w:rFonts w:ascii="Consolas" w:hAnsi="Consolas" w:cs="Consolas"/>
+          <w:sz w:val="19"/>
+          <w:szCs w:val="19"/>
+        </w:rPr>
+        <w:t xml:space="preserve"> </w:t>
+      </w:r>
+      <w:r>
+        <w:rPr>
+          <w:rFonts w:ascii="Consolas" w:hAnsi="Consolas" w:cs="Consolas"/>
+          <w:color w:val="808080"/>
+          <w:sz w:val="19"/>
+          <w:szCs w:val="19"/>
+        </w:rPr>
+        <w:t>-</w:t>
+      </w:r>
+      <w:r>
+        <w:rPr>
+          <w:rFonts w:ascii="Consolas" w:hAnsi="Consolas" w:cs="Consolas"/>
+          <w:sz w:val="19"/>
+          <w:szCs w:val="19"/>
+        </w:rPr>
+        <w:t>20</w:t>
+      </w:r>
+      <w:r>
+        <w:rPr>
+          <w:rFonts w:ascii="Consolas" w:hAnsi="Consolas" w:cs="Consolas"/>
+          <w:color w:val="808080"/>
+          <w:sz w:val="19"/>
+          <w:szCs w:val="19"/>
+        </w:rPr>
+        <w:t>,</w:t>
+      </w:r>
+      <w:r>
+        <w:rPr>
+          <w:rFonts w:ascii="Consolas" w:hAnsi="Consolas" w:cs="Consolas"/>
+          <w:sz w:val="19"/>
+          <w:szCs w:val="19"/>
+        </w:rPr>
+        <w:t xml:space="preserve"> </w:t>
+      </w:r>
+      <w:proofErr w:type="spellStart"/>
+      <w:r>
+        <w:rPr>
+          <w:rFonts w:ascii="Consolas" w:hAnsi="Consolas" w:cs="Consolas"/>
+          <w:color w:val="008080"/>
+          <w:sz w:val="19"/>
+          <w:szCs w:val="19"/>
+        </w:rPr>
+        <w:t>EditPermissionsSecurityGroup</w:t>
+      </w:r>
+      <w:proofErr w:type="spellEnd"/>
+      <w:r>
+        <w:rPr>
+          <w:rFonts w:ascii="Consolas" w:hAnsi="Consolas" w:cs="Consolas"/>
+          <w:sz w:val="19"/>
+          <w:szCs w:val="19"/>
+        </w:rPr>
+        <w:t xml:space="preserve"> </w:t>
+      </w:r>
+      <w:r>
+        <w:rPr>
+          <w:rFonts w:ascii="Consolas" w:hAnsi="Consolas" w:cs="Consolas"/>
+          <w:color w:val="808080"/>
+          <w:sz w:val="19"/>
+          <w:szCs w:val="19"/>
+        </w:rPr>
+        <w:t>=</w:t>
+      </w:r>
+      <w:r>
+        <w:rPr>
+          <w:rFonts w:ascii="Consolas" w:hAnsi="Consolas" w:cs="Consolas"/>
+          <w:sz w:val="19"/>
+          <w:szCs w:val="19"/>
+        </w:rPr>
+        <w:t xml:space="preserve"> </w:t>
+      </w:r>
+      <w:r>
+        <w:rPr>
+          <w:rFonts w:ascii="Consolas" w:hAnsi="Consolas" w:cs="Consolas"/>
+          <w:color w:val="808080"/>
+          <w:sz w:val="19"/>
+          <w:szCs w:val="19"/>
+        </w:rPr>
+        <w:t>-</w:t>
+      </w:r>
+      <w:r>
+        <w:rPr>
+          <w:rFonts w:ascii="Consolas" w:hAnsi="Consolas" w:cs="Consolas"/>
+          <w:sz w:val="19"/>
+          <w:szCs w:val="19"/>
+        </w:rPr>
+        <w:t>20</w:t>
+      </w:r>
+      <w:r>
+        <w:rPr>
+          <w:rFonts w:ascii="Consolas" w:hAnsi="Consolas" w:cs="Consolas"/>
+          <w:color w:val="808080"/>
+          <w:sz w:val="19"/>
+          <w:szCs w:val="19"/>
+        </w:rPr>
+        <w:t>,</w:t>
+      </w:r>
+    </w:p>
+    <w:p>
+      <w:pPr>
+        <w:autoSpaceDE w:val="0"/>
+        <w:autoSpaceDN w:val="0"/>
+        <w:adjustRightInd w:val="0"/>
+        <w:spacing w:after="0" w:line="240" w:lineRule="auto"/>
+        <w:rPr>
+          <w:rFonts w:ascii="Consolas" w:hAnsi="Consolas" w:cs="Consolas"/>
+          <w:sz w:val="19"/>
+          <w:szCs w:val="19"/>
+        </w:rPr>
+      </w:pPr>
+      <w:r>
+        <w:rPr>
+          <w:rFonts w:ascii="Consolas" w:hAnsi="Consolas" w:cs="Consolas"/>
+          <w:sz w:val="19"/>
+          <w:szCs w:val="19"/>
+        </w:rPr>
+        <w:tab/>
+      </w:r>
+      <w:proofErr w:type="spellStart"/>
+      <w:r>
+        <w:rPr>
+          <w:rFonts w:ascii="Consolas" w:hAnsi="Consolas" w:cs="Consolas"/>
+          <w:color w:val="008080"/>
+          <w:sz w:val="19"/>
+          <w:szCs w:val="19"/>
+        </w:rPr>
+        <w:t>EditAddNewSecurityGroup</w:t>
+      </w:r>
+      <w:proofErr w:type="spellEnd"/>
+      <w:r>
+        <w:rPr>
+          <w:rFonts w:ascii="Consolas" w:hAnsi="Consolas" w:cs="Consolas"/>
+          <w:sz w:val="19"/>
+          <w:szCs w:val="19"/>
+        </w:rPr>
+        <w:t xml:space="preserve"> </w:t>
+      </w:r>
+      <w:r>
+        <w:rPr>
+          <w:rFonts w:ascii="Consolas" w:hAnsi="Consolas" w:cs="Consolas"/>
+          <w:color w:val="808080"/>
+          <w:sz w:val="19"/>
+          <w:szCs w:val="19"/>
+        </w:rPr>
+        <w:t>=</w:t>
+      </w:r>
+      <w:r>
+        <w:rPr>
+          <w:rFonts w:ascii="Consolas" w:hAnsi="Consolas" w:cs="Consolas"/>
+          <w:sz w:val="19"/>
+          <w:szCs w:val="19"/>
+        </w:rPr>
+        <w:t xml:space="preserve"> </w:t>
+      </w:r>
+      <w:r>
+        <w:rPr>
+          <w:rFonts w:ascii="Consolas" w:hAnsi="Consolas" w:cs="Consolas"/>
+          <w:color w:val="808080"/>
+          <w:sz w:val="19"/>
+          <w:szCs w:val="19"/>
+        </w:rPr>
+        <w:t>-</w:t>
+      </w:r>
+      <w:r>
+        <w:rPr>
+          <w:rFonts w:ascii="Consolas" w:hAnsi="Consolas" w:cs="Consolas"/>
+          <w:sz w:val="19"/>
+          <w:szCs w:val="19"/>
+        </w:rPr>
+        <w:t>20</w:t>
+      </w:r>
+      <w:r>
+        <w:rPr>
+          <w:rFonts w:ascii="Consolas" w:hAnsi="Consolas" w:cs="Consolas"/>
+          <w:color w:val="808080"/>
+          <w:sz w:val="19"/>
+          <w:szCs w:val="19"/>
+        </w:rPr>
+        <w:t>,</w:t>
+      </w:r>
+      <w:r>
+        <w:rPr>
+          <w:rFonts w:ascii="Consolas" w:hAnsi="Consolas" w:cs="Consolas"/>
+          <w:sz w:val="19"/>
+          <w:szCs w:val="19"/>
+        </w:rPr>
+        <w:t xml:space="preserve"> </w:t>
+      </w:r>
+      <w:proofErr w:type="spellStart"/>
+      <w:r>
+        <w:rPr>
+          <w:rFonts w:ascii="Consolas" w:hAnsi="Consolas" w:cs="Consolas"/>
+          <w:color w:val="008080"/>
+          <w:sz w:val="19"/>
+          <w:szCs w:val="19"/>
+        </w:rPr>
+        <w:t>EditAddExistingSecurityGroup</w:t>
+      </w:r>
+      <w:proofErr w:type="spellEnd"/>
+      <w:r>
+        <w:rPr>
+          <w:rFonts w:ascii="Consolas" w:hAnsi="Consolas" w:cs="Consolas"/>
+          <w:sz w:val="19"/>
+          <w:szCs w:val="19"/>
+        </w:rPr>
+        <w:t xml:space="preserve"> </w:t>
+      </w:r>
+      <w:r>
+        <w:rPr>
+          <w:rFonts w:ascii="Consolas" w:hAnsi="Consolas" w:cs="Consolas"/>
+          <w:color w:val="808080"/>
+          <w:sz w:val="19"/>
+          <w:szCs w:val="19"/>
+        </w:rPr>
+        <w:t>=</w:t>
+      </w:r>
+      <w:r>
+        <w:rPr>
+          <w:rFonts w:ascii="Consolas" w:hAnsi="Consolas" w:cs="Consolas"/>
+          <w:sz w:val="19"/>
+          <w:szCs w:val="19"/>
+        </w:rPr>
+        <w:t xml:space="preserve"> </w:t>
+      </w:r>
+      <w:r>
+        <w:rPr>
+          <w:rFonts w:ascii="Consolas" w:hAnsi="Consolas" w:cs="Consolas"/>
+          <w:color w:val="808080"/>
+          <w:sz w:val="19"/>
+          <w:szCs w:val="19"/>
+        </w:rPr>
+        <w:t>-</w:t>
+      </w:r>
+      <w:r>
+        <w:rPr>
+          <w:rFonts w:ascii="Consolas" w:hAnsi="Consolas" w:cs="Consolas"/>
+          <w:sz w:val="19"/>
+          <w:szCs w:val="19"/>
+        </w:rPr>
+        <w:t>20</w:t>
+      </w:r>
+      <w:r>
+        <w:rPr>
+          <w:rFonts w:ascii="Consolas" w:hAnsi="Consolas" w:cs="Consolas"/>
+          <w:color w:val="808080"/>
+          <w:sz w:val="19"/>
+          <w:szCs w:val="19"/>
+        </w:rPr>
+        <w:t>,</w:t>
+      </w:r>
+      <w:r>
+        <w:rPr>
+          <w:rFonts w:ascii="Consolas" w:hAnsi="Consolas" w:cs="Consolas"/>
+          <w:sz w:val="19"/>
+          <w:szCs w:val="19"/>
+        </w:rPr>
+        <w:t xml:space="preserve"> </w:t>
+      </w:r>
+    </w:p>
+    <w:p>
+      <w:pPr>
+        <w:autoSpaceDE w:val="0"/>
+        <w:autoSpaceDN w:val="0"/>
+        <w:adjustRightInd w:val="0"/>
+        <w:spacing w:after="0" w:line="240" w:lineRule="auto"/>
+        <w:rPr>
+          <w:rFonts w:ascii="Consolas" w:hAnsi="Consolas" w:cs="Consolas"/>
+          <w:sz w:val="19"/>
+          <w:szCs w:val="19"/>
+        </w:rPr>
+      </w:pPr>
+      <w:r>
+        <w:rPr>
+          <w:rFonts w:ascii="Consolas" w:hAnsi="Consolas" w:cs="Consolas"/>
+          <w:sz w:val="19"/>
+          <w:szCs w:val="19"/>
+        </w:rPr>
+        <w:tab/>
+      </w:r>
+      <w:proofErr w:type="spellStart"/>
+      <w:r>
+        <w:rPr>
+          <w:rFonts w:ascii="Consolas" w:hAnsi="Consolas" w:cs="Consolas"/>
+          <w:color w:val="008080"/>
+          <w:sz w:val="19"/>
+          <w:szCs w:val="19"/>
+        </w:rPr>
+        <w:t>EditDeleteSecurityGroup</w:t>
+      </w:r>
+      <w:proofErr w:type="spellEnd"/>
+      <w:r>
+        <w:rPr>
+          <w:rFonts w:ascii="Consolas" w:hAnsi="Consolas" w:cs="Consolas"/>
+          <w:sz w:val="19"/>
+          <w:szCs w:val="19"/>
+        </w:rPr>
+        <w:t xml:space="preserve"> </w:t>
+      </w:r>
+      <w:r>
+        <w:rPr>
+          <w:rFonts w:ascii="Consolas" w:hAnsi="Consolas" w:cs="Consolas"/>
+          <w:color w:val="808080"/>
+          <w:sz w:val="19"/>
+          <w:szCs w:val="19"/>
+        </w:rPr>
+        <w:t>=</w:t>
+      </w:r>
+      <w:r>
+        <w:rPr>
+          <w:rFonts w:ascii="Consolas" w:hAnsi="Consolas" w:cs="Consolas"/>
+          <w:sz w:val="19"/>
+          <w:szCs w:val="19"/>
+        </w:rPr>
+        <w:t xml:space="preserve"> </w:t>
+      </w:r>
+      <w:r>
+        <w:rPr>
+          <w:rFonts w:ascii="Consolas" w:hAnsi="Consolas" w:cs="Consolas"/>
+          <w:color w:val="808080"/>
+          <w:sz w:val="19"/>
+          <w:szCs w:val="19"/>
+        </w:rPr>
+        <w:t>-</w:t>
+      </w:r>
+      <w:r>
+        <w:rPr>
+          <w:rFonts w:ascii="Consolas" w:hAnsi="Consolas" w:cs="Consolas"/>
+          <w:sz w:val="19"/>
+          <w:szCs w:val="19"/>
+        </w:rPr>
+        <w:t xml:space="preserve">20 </w:t>
+      </w:r>
+    </w:p>
+    <w:p>
+      <w:pPr>
+        <w:autoSpaceDE w:val="0"/>
+        <w:autoSpaceDN w:val="0"/>
+        <w:adjustRightInd w:val="0"/>
+        <w:spacing w:after="0" w:line="240" w:lineRule="auto"/>
+        <w:rPr>
+          <w:rFonts w:ascii="Consolas" w:hAnsi="Consolas" w:cs="Consolas"/>
+          <w:sz w:val="19"/>
+          <w:szCs w:val="19"/>
+        </w:rPr>
+      </w:pPr>
+      <w:r>
+        <w:rPr>
+          <w:rFonts w:ascii="Consolas" w:hAnsi="Consolas" w:cs="Consolas"/>
+          <w:sz w:val="19"/>
+          <w:szCs w:val="19"/>
+        </w:rPr>
+        <w:tab/>
+      </w:r>
+      <w:proofErr w:type="gramStart"/>
+      <w:r>
+        <w:rPr>
+          <w:rFonts w:ascii="Consolas" w:hAnsi="Consolas" w:cs="Consolas"/>
+          <w:color w:val="0000FF"/>
+          <w:sz w:val="19"/>
+          <w:szCs w:val="19"/>
+        </w:rPr>
+        <w:t>where</w:t>
+      </w:r>
+      <w:proofErr w:type="gramEnd"/>
+      <w:r>
+        <w:rPr>
+          <w:rFonts w:ascii="Consolas" w:hAnsi="Consolas" w:cs="Consolas"/>
+          <w:sz w:val="19"/>
+          <w:szCs w:val="19"/>
+        </w:rPr>
+        <w:t xml:space="preserve"> </w:t>
+      </w:r>
+      <w:r>
+        <w:rPr>
+          <w:rFonts w:ascii="Consolas" w:hAnsi="Consolas" w:cs="Consolas"/>
+          <w:color w:val="008080"/>
+          <w:sz w:val="19"/>
+          <w:szCs w:val="19"/>
+        </w:rPr>
+        <w:t>Property</w:t>
+      </w:r>
+      <w:r>
+        <w:rPr>
+          <w:rFonts w:ascii="Consolas" w:hAnsi="Consolas" w:cs="Consolas"/>
+          <w:sz w:val="19"/>
+          <w:szCs w:val="19"/>
+        </w:rPr>
+        <w:t xml:space="preserve"> </w:t>
+      </w:r>
+      <w:r>
+        <w:rPr>
+          <w:rFonts w:ascii="Consolas" w:hAnsi="Consolas" w:cs="Consolas"/>
+          <w:color w:val="808080"/>
+          <w:sz w:val="19"/>
+          <w:szCs w:val="19"/>
+        </w:rPr>
+        <w:t>in</w:t>
+      </w:r>
+      <w:r>
+        <w:rPr>
+          <w:rFonts w:ascii="Consolas" w:hAnsi="Consolas" w:cs="Consolas"/>
+          <w:color w:val="0000FF"/>
+          <w:sz w:val="19"/>
+          <w:szCs w:val="19"/>
+        </w:rPr>
+        <w:t xml:space="preserve"> </w:t>
+      </w:r>
+      <w:r>
+        <w:rPr>
+          <w:rFonts w:ascii="Consolas" w:hAnsi="Consolas" w:cs="Consolas"/>
+          <w:color w:val="808080"/>
+          <w:sz w:val="19"/>
+          <w:szCs w:val="19"/>
+        </w:rPr>
+        <w:t>(</w:t>
+      </w:r>
+      <w:r>
+        <w:rPr>
+          <w:rFonts w:ascii="Consolas" w:hAnsi="Consolas" w:cs="Consolas"/>
+          <w:color w:val="FF0000"/>
+          <w:sz w:val="19"/>
+          <w:szCs w:val="19"/>
+        </w:rPr>
+        <w:t>'http://orng.info/ontology/</w:t>
+      </w:r>
+      <w:proofErr w:type="spellStart"/>
+      <w:r>
+        <w:rPr>
+          <w:rFonts w:ascii="Consolas" w:hAnsi="Consolas" w:cs="Consolas"/>
+          <w:color w:val="FF0000"/>
+          <w:sz w:val="19"/>
+          <w:szCs w:val="19"/>
+        </w:rPr>
+        <w:t>orng#hasLinks</w:t>
+      </w:r>
+      <w:proofErr w:type="spellEnd"/>
+      <w:r>
+        <w:rPr>
+          <w:rFonts w:ascii="Consolas" w:hAnsi="Consolas" w:cs="Consolas"/>
+          <w:color w:val="FF0000"/>
+          <w:sz w:val="19"/>
+          <w:szCs w:val="19"/>
+        </w:rPr>
+        <w:t>'</w:t>
+      </w:r>
+      <w:r>
+        <w:rPr>
+          <w:rFonts w:ascii="Consolas" w:hAnsi="Consolas" w:cs="Consolas"/>
+          <w:color w:val="808080"/>
+          <w:sz w:val="19"/>
+          <w:szCs w:val="19"/>
+        </w:rPr>
+        <w:t>,</w:t>
+      </w:r>
+      <w:r>
+        <w:rPr>
+          <w:rFonts w:ascii="Consolas" w:hAnsi="Consolas" w:cs="Consolas"/>
+          <w:sz w:val="19"/>
+          <w:szCs w:val="19"/>
+        </w:rPr>
+        <w:t xml:space="preserve"> </w:t>
+      </w:r>
+    </w:p>
+    <w:p>
+      <w:pPr>
+        <w:autoSpaceDE w:val="0"/>
+        <w:autoSpaceDN w:val="0"/>
+        <w:adjustRightInd w:val="0"/>
+        <w:spacing w:after="0" w:line="240" w:lineRule="auto"/>
+        <w:rPr>
+          <w:rFonts w:ascii="Consolas" w:hAnsi="Consolas" w:cs="Consolas"/>
+          <w:sz w:val="19"/>
+          <w:szCs w:val="19"/>
+        </w:rPr>
+      </w:pPr>
+      <w:r>
+        <w:rPr>
+          <w:rFonts w:ascii="Consolas" w:hAnsi="Consolas" w:cs="Consolas"/>
+          <w:sz w:val="19"/>
+          <w:szCs w:val="19"/>
+        </w:rPr>
+        <w:tab/>
+      </w:r>
+      <w:r>
+        <w:rPr>
+          <w:rFonts w:ascii="Consolas" w:hAnsi="Consolas" w:cs="Consolas"/>
+          <w:color w:val="FF0000"/>
+          <w:sz w:val="19"/>
+          <w:szCs w:val="19"/>
+        </w:rPr>
+        <w:t>'</w:t>
+      </w:r>
+      <w:proofErr w:type="gramStart"/>
+      <w:r>
+        <w:rPr>
+          <w:rFonts w:ascii="Consolas" w:hAnsi="Consolas" w:cs="Consolas"/>
+          <w:color w:val="FF0000"/>
+          <w:sz w:val="19"/>
+          <w:szCs w:val="19"/>
+        </w:rPr>
+        <w:t>http</w:t>
+      </w:r>
+      <w:proofErr w:type="gramEnd"/>
+      <w:r>
+        <w:rPr>
+          <w:rFonts w:ascii="Consolas" w:hAnsi="Consolas" w:cs="Consolas"/>
+          <w:color w:val="FF0000"/>
+          <w:sz w:val="19"/>
+          <w:szCs w:val="19"/>
+        </w:rPr>
+        <w:t>://orng.info/ontology/</w:t>
+      </w:r>
+      <w:proofErr w:type="spellStart"/>
+      <w:r>
+        <w:rPr>
+          <w:rFonts w:ascii="Consolas" w:hAnsi="Consolas" w:cs="Consolas"/>
+          <w:color w:val="FF0000"/>
+          <w:sz w:val="19"/>
+          <w:szCs w:val="19"/>
+        </w:rPr>
+        <w:t>orng#hasSlideShare</w:t>
+      </w:r>
+      <w:proofErr w:type="spellEnd"/>
+      <w:r>
+        <w:rPr>
+          <w:rFonts w:ascii="Consolas" w:hAnsi="Consolas" w:cs="Consolas"/>
+          <w:color w:val="FF0000"/>
+          <w:sz w:val="19"/>
+          <w:szCs w:val="19"/>
+        </w:rPr>
+        <w:t>'</w:t>
+      </w:r>
+      <w:r>
+        <w:rPr>
+          <w:rFonts w:ascii="Consolas" w:hAnsi="Consolas" w:cs="Consolas"/>
+          <w:color w:val="808080"/>
+          <w:sz w:val="19"/>
+          <w:szCs w:val="19"/>
+        </w:rPr>
+        <w:t>,</w:t>
+      </w:r>
+      <w:r>
+        <w:rPr>
+          <w:rFonts w:ascii="Consolas" w:hAnsi="Consolas" w:cs="Consolas"/>
+          <w:sz w:val="19"/>
+          <w:szCs w:val="19"/>
+        </w:rPr>
+        <w:t xml:space="preserve"> </w:t>
+      </w:r>
+    </w:p>
+    <w:p>
+      <w:pPr>
+        <w:autoSpaceDE w:val="0"/>
+        <w:autoSpaceDN w:val="0"/>
+        <w:adjustRightInd w:val="0"/>
+        <w:spacing w:after="0" w:line="240" w:lineRule="auto"/>
+        <w:rPr>
+          <w:rFonts w:ascii="Consolas" w:hAnsi="Consolas" w:cs="Consolas"/>
+          <w:sz w:val="19"/>
+          <w:szCs w:val="19"/>
+        </w:rPr>
+      </w:pPr>
+      <w:r>
+        <w:rPr>
+          <w:rFonts w:ascii="Consolas" w:hAnsi="Consolas" w:cs="Consolas"/>
+          <w:sz w:val="19"/>
+          <w:szCs w:val="19"/>
+        </w:rPr>
+        <w:tab/>
+      </w:r>
+      <w:r>
+        <w:rPr>
+          <w:rFonts w:ascii="Consolas" w:hAnsi="Consolas" w:cs="Consolas"/>
+          <w:color w:val="FF0000"/>
+          <w:sz w:val="19"/>
+          <w:szCs w:val="19"/>
+        </w:rPr>
+        <w:t>'</w:t>
+      </w:r>
+      <w:proofErr w:type="gramStart"/>
+      <w:r>
+        <w:rPr>
+          <w:rFonts w:ascii="Consolas" w:hAnsi="Consolas" w:cs="Consolas"/>
+          <w:color w:val="FF0000"/>
+          <w:sz w:val="19"/>
+          <w:szCs w:val="19"/>
+        </w:rPr>
+        <w:t>http</w:t>
+      </w:r>
+      <w:proofErr w:type="gramEnd"/>
+      <w:r>
+        <w:rPr>
+          <w:rFonts w:ascii="Consolas" w:hAnsi="Consolas" w:cs="Consolas"/>
+          <w:color w:val="FF0000"/>
+          <w:sz w:val="19"/>
+          <w:szCs w:val="19"/>
+        </w:rPr>
+        <w:t>://orng.info/ontology/</w:t>
+      </w:r>
+      <w:proofErr w:type="spellStart"/>
+      <w:r>
+        <w:rPr>
+          <w:rFonts w:ascii="Consolas" w:hAnsi="Consolas" w:cs="Consolas"/>
+          <w:color w:val="FF0000"/>
+          <w:sz w:val="19"/>
+          <w:szCs w:val="19"/>
+        </w:rPr>
+        <w:t>orng#hasTwitter</w:t>
+      </w:r>
+      <w:proofErr w:type="spellEnd"/>
+      <w:r>
+        <w:rPr>
+          <w:rFonts w:ascii="Consolas" w:hAnsi="Consolas" w:cs="Consolas"/>
+          <w:color w:val="FF0000"/>
+          <w:sz w:val="19"/>
+          <w:szCs w:val="19"/>
+        </w:rPr>
+        <w:t>'</w:t>
+      </w:r>
+      <w:r>
+        <w:rPr>
+          <w:rFonts w:ascii="Consolas" w:hAnsi="Consolas" w:cs="Consolas"/>
+          <w:color w:val="808080"/>
+          <w:sz w:val="19"/>
+          <w:szCs w:val="19"/>
+        </w:rPr>
+        <w:t>,</w:t>
+      </w:r>
+      <w:r>
+        <w:rPr>
+          <w:rFonts w:ascii="Consolas" w:hAnsi="Consolas" w:cs="Consolas"/>
+          <w:sz w:val="19"/>
+          <w:szCs w:val="19"/>
+        </w:rPr>
+        <w:t xml:space="preserve"> </w:t>
+      </w:r>
+    </w:p>
+    <w:p>
+      <w:pPr>
+        <w:autoSpaceDE w:val="0"/>
+        <w:autoSpaceDN w:val="0"/>
+        <w:adjustRightInd w:val="0"/>
+        <w:spacing w:after="0" w:line="240" w:lineRule="auto"/>
+        <w:rPr>
+          <w:rFonts w:ascii="Consolas" w:hAnsi="Consolas" w:cs="Consolas"/>
+          <w:color w:val="808080"/>
+          <w:sz w:val="19"/>
+          <w:szCs w:val="19"/>
+        </w:rPr>
+      </w:pPr>
+      <w:r>
+        <w:rPr>
+          <w:rFonts w:ascii="Consolas" w:hAnsi="Consolas" w:cs="Consolas"/>
+          <w:sz w:val="19"/>
+          <w:szCs w:val="19"/>
+        </w:rPr>
+        <w:tab/>
+      </w:r>
+      <w:r>
+        <w:rPr>
+          <w:rFonts w:ascii="Consolas" w:hAnsi="Consolas" w:cs="Consolas"/>
+          <w:color w:val="FF0000"/>
+          <w:sz w:val="19"/>
+          <w:szCs w:val="19"/>
+        </w:rPr>
+        <w:t>'</w:t>
+      </w:r>
+      <w:proofErr w:type="gramStart"/>
+      <w:r>
+        <w:rPr>
+          <w:rFonts w:ascii="Consolas" w:hAnsi="Consolas" w:cs="Consolas"/>
+          <w:color w:val="FF0000"/>
+          <w:sz w:val="19"/>
+          <w:szCs w:val="19"/>
+        </w:rPr>
+        <w:t>http</w:t>
+      </w:r>
+      <w:proofErr w:type="gramEnd"/>
+      <w:r>
+        <w:rPr>
+          <w:rFonts w:ascii="Consolas" w:hAnsi="Consolas" w:cs="Consolas"/>
+          <w:color w:val="FF0000"/>
+          <w:sz w:val="19"/>
+          <w:szCs w:val="19"/>
+        </w:rPr>
+        <w:t>://orng.info/ontology/</w:t>
+      </w:r>
+      <w:proofErr w:type="spellStart"/>
+      <w:r>
+        <w:rPr>
+          <w:rFonts w:ascii="Consolas" w:hAnsi="Consolas" w:cs="Consolas"/>
+          <w:color w:val="FF0000"/>
+          <w:sz w:val="19"/>
+          <w:szCs w:val="19"/>
+        </w:rPr>
+        <w:t>orng#hasYouTube</w:t>
+      </w:r>
+      <w:proofErr w:type="spellEnd"/>
+      <w:r>
+        <w:rPr>
+          <w:rFonts w:ascii="Consolas" w:hAnsi="Consolas" w:cs="Consolas"/>
+          <w:color w:val="FF0000"/>
+          <w:sz w:val="19"/>
+          <w:szCs w:val="19"/>
+        </w:rPr>
+        <w:t>'</w:t>
+      </w:r>
+      <w:r>
+        <w:rPr>
+          <w:rFonts w:ascii="Consolas" w:hAnsi="Consolas" w:cs="Consolas"/>
+          <w:color w:val="808080"/>
+          <w:sz w:val="19"/>
+          <w:szCs w:val="19"/>
+        </w:rPr>
+        <w:t>)</w:t>
+      </w:r>
+    </w:p>
+    <w:p>
+      <w:pPr>
+        <w:rPr>
+          <w:b/>
+        </w:rPr>
+      </w:pPr>
+    </w:p>
+    <w:p>
+      <w:pPr>
+        <w:rPr>
+          <w:b/>
+        </w:rPr>
+      </w:pPr>
       <w:bookmarkStart w:id="0" w:name="_GoBack"/>
       <w:bookmarkEnd w:id="0"/>
-    </w:p>
-    <w:p>
-      <w:r>
-        <w:t>If you see a blank page, do a View Source. You will probably see a hyperlink into your server at the top of the source. Click it. If you get a Bad Request (Invalid URL) error then you need to fix IIS to work with the long URL's that Shindig generates.</w:t>
-      </w:r>
-    </w:p>
-    <w:p>
-      <w:pPr>
+      <w:r>
         <w:rPr>
           <w:b/>
         </w:rPr>
-      </w:pPr>
-      <w:r>
-        <w:rPr>
-          <w:b/>
-        </w:rPr>
-        <w:t>7. Run the ORNG scripts in your Profiles RNS DB</w:t>
-      </w:r>
-    </w:p>
-    <w:p>
-      <w:proofErr w:type="spellStart"/>
-      <w:r>
-        <w:t>ExampleORNGGadgets.sql</w:t>
-      </w:r>
-      <w:proofErr w:type="spellEnd"/>
-    </w:p>
-    <w:p>
-      <w:pPr>
-        <w:rPr>
-          <w:b/>
-        </w:rPr>
-      </w:pPr>
-      <w:r>
-        <w:rPr>
-          <w:b/>
-        </w:rPr>
-        <w:lastRenderedPageBreak/>
         <w:t xml:space="preserve">8. Edit the ORNG items in Web </w:t>
       </w:r>
       <w:proofErr w:type="spellStart"/>
@@ -809,6 +2057,7 @@
         <w:pStyle w:val="Heading2"/>
       </w:pPr>
       <w:r>
+        <w:lastRenderedPageBreak/>
         <w:t>Running in HTTPS</w:t>
       </w:r>
     </w:p>
@@ -874,7 +2123,6 @@
     </w:p>
     <w:p>
       <w:r>
-        <w:lastRenderedPageBreak/>
         <w:t>That’s it! Note that if you have gadgets that include flash objects, you will need to make sure they use https based flash object for the browser security to let them show.</w:t>
       </w:r>
     </w:p>

</xml_diff>

<commit_message>
Additional changes to upgrade process
</commit_message>
<xml_diff>
--- a/Documentation/ORNG/ORNG_InstallationGuide.docx
+++ b/Documentation/ORNG/ORNG_InstallationGuide.docx
@@ -1886,245 +1886,521 @@
           <w:b/>
         </w:rPr>
       </w:pPr>
+      <w:r>
+        <w:rPr>
+          <w:b/>
+        </w:rPr>
+        <w:t xml:space="preserve">8. Edit the ORNG items in Web </w:t>
+      </w:r>
+      <w:proofErr w:type="spellStart"/>
+      <w:r>
+        <w:rPr>
+          <w:b/>
+        </w:rPr>
+        <w:t>Config</w:t>
+      </w:r>
+      <w:proofErr w:type="spellEnd"/>
+    </w:p>
+    <w:p>
+      <w:r>
+        <w:t xml:space="preserve">By default the ORNG keys in the </w:t>
+      </w:r>
+      <w:proofErr w:type="spellStart"/>
+      <w:r>
+        <w:t>appSettings</w:t>
+      </w:r>
+      <w:proofErr w:type="spellEnd"/>
+      <w:r>
+        <w:t xml:space="preserve"> section of the </w:t>
+      </w:r>
+      <w:proofErr w:type="spellStart"/>
+      <w:r>
+        <w:t>web.config</w:t>
+      </w:r>
+      <w:proofErr w:type="spellEnd"/>
+      <w:r>
+        <w:t xml:space="preserve"> file are commented out. Uncomment these values to enable </w:t>
+      </w:r>
+      <w:proofErr w:type="spellStart"/>
+      <w:r>
+        <w:t>OpenSocial</w:t>
+      </w:r>
+      <w:proofErr w:type="spellEnd"/>
+      <w:r>
+        <w:t xml:space="preserve"> support in Profiles RNS.</w:t>
+      </w:r>
+    </w:p>
+    <w:p>
+      <w:r>
+        <w:t xml:space="preserve">It is probably best to leave the </w:t>
+      </w:r>
+      <w:proofErr w:type="spellStart"/>
+      <w:r>
+        <w:t>ORNG.Socket</w:t>
+      </w:r>
+      <w:proofErr w:type="spellEnd"/>
+      <w:r>
+        <w:t xml:space="preserve">* ones alone. The </w:t>
+      </w:r>
+      <w:proofErr w:type="spellStart"/>
+      <w:r>
+        <w:t>ShindigURL</w:t>
+      </w:r>
+      <w:proofErr w:type="spellEnd"/>
+      <w:r>
+        <w:t xml:space="preserve"> one is clear, it should be the URL that IIS forwards to </w:t>
+      </w:r>
+      <w:proofErr w:type="spellStart"/>
+      <w:r>
+        <w:t>shindigorng</w:t>
+      </w:r>
+      <w:proofErr w:type="spellEnd"/>
+      <w:r>
+        <w:t xml:space="preserve">. For the </w:t>
+      </w:r>
+      <w:proofErr w:type="spellStart"/>
+      <w:r>
+        <w:t>ORNG.TokenService</w:t>
+      </w:r>
+      <w:proofErr w:type="spellEnd"/>
+      <w:r>
+        <w:t xml:space="preserve"> you want to use the local machine name for your server, this might be something different than what shows up in the URL that you use. The way you can test is by first starting up Tomcat and then attempting to telnet to that name and port:</w:t>
+      </w:r>
+    </w:p>
+    <w:p>
+      <w:proofErr w:type="gramStart"/>
+      <w:r>
+        <w:t>C:</w:t>
+      </w:r>
+      <w:proofErr w:type="gramEnd"/>
+      <w:r>
+        <w:t>&gt;telnet [LOCAL_MACHINE_NAME] 8777</w:t>
+      </w:r>
+    </w:p>
+    <w:p>
+      <w:r>
+        <w:t xml:space="preserve">If you get </w:t>
+      </w:r>
+      <w:proofErr w:type="gramStart"/>
+      <w:r>
+        <w:t>a connect</w:t>
+      </w:r>
+      <w:proofErr w:type="gramEnd"/>
+      <w:r>
+        <w:t xml:space="preserve"> failed message, then something is wrong. Anything else and you are OK. You will likely get stuck in telnet and need to close the terminal prompt. Oddly enough, this means success. If you want to change the port number from 8777 to something else you need to do so in both </w:t>
+      </w:r>
+      <w:proofErr w:type="spellStart"/>
+      <w:r>
+        <w:t>shindigorng.properties</w:t>
+      </w:r>
+      <w:proofErr w:type="spellEnd"/>
+      <w:r>
+        <w:t xml:space="preserve"> as well. Note that you want to use a high number port so that ONLY the machine itself can connect! Pick a port that is blocked by any reasonable firewall, as you do not want any outside traffic being able to communicate on this port.</w:t>
+      </w:r>
+    </w:p>
+    <w:p>
+      <w:r>
+        <w:t xml:space="preserve">The </w:t>
+      </w:r>
+      <w:proofErr w:type="spellStart"/>
+      <w:r>
+        <w:t>ORNG.SandboxPassword</w:t>
+      </w:r>
+      <w:proofErr w:type="spellEnd"/>
+      <w:r>
+        <w:t xml:space="preserve"> allows gadgets that are in development to be tested in your Profiles RNS environment. For production, you want to leave this commented out. For your development servers you should set it to something private but not to private, as you will want to share this to anyone who wants to work or test gadget changes. More details can be found in the </w:t>
+      </w:r>
+      <w:proofErr w:type="spellStart"/>
+      <w:r>
+        <w:t>ORNG_GadgetDevelopment</w:t>
+      </w:r>
+      <w:proofErr w:type="spellEnd"/>
+      <w:r>
+        <w:t xml:space="preserve"> documentation.</w:t>
+      </w:r>
+    </w:p>
+    <w:p>
+      <w:pPr>
+        <w:rPr>
+          <w:b/>
+        </w:rPr>
+      </w:pPr>
+      <w:r>
+        <w:rPr>
+          <w:b/>
+        </w:rPr>
+        <w:t>9. Join Us and Contribute</w:t>
+      </w:r>
+    </w:p>
+    <w:p>
+      <w:r>
+        <w:t>Go to http://orng.info to find more gadgets, and feel free to build some to share as well!</w:t>
+      </w:r>
+    </w:p>
+    <w:p>
+      <w:pPr>
+        <w:pStyle w:val="Heading2"/>
+      </w:pPr>
+      <w:r>
+        <w:t>Hosting Gadgets</w:t>
+      </w:r>
+    </w:p>
+    <w:p>
+      <w:r>
+        <w:t>You will notice that the default gadgets are hosted on external web sites. Feel free to use these where they are, or to copy them to one of your own web servers where you can modify them if desired. At UCSF we host them on the same IIS web servers that we use for Profiles RNS.</w:t>
+      </w:r>
+    </w:p>
+    <w:p>
+      <w:pPr>
+        <w:pStyle w:val="Heading2"/>
+      </w:pPr>
+      <w:r>
+        <w:lastRenderedPageBreak/>
+        <w:t>Running in HTTPS</w:t>
+      </w:r>
+    </w:p>
+    <w:p>
+      <w:r>
+        <w:t>You can set the gadgets to run on either HTTPS or HTTP, but not both. For most installations, we expect Profiles RNS to run primarily in HTTP, and gadgets will only show up correctly if a page is rendered as HTTP. You can, however, have gadgets work in HTTPS if you want to run Profiles RNS in HTTPS only mode. To do this, set the following:</w:t>
+      </w:r>
+    </w:p>
+    <w:p>
+      <w:r>
+        <w:t xml:space="preserve">1. In </w:t>
+      </w:r>
+      <w:proofErr w:type="spellStart"/>
+      <w:r>
+        <w:t>Web.Config</w:t>
+      </w:r>
+      <w:proofErr w:type="spellEnd"/>
+      <w:r>
+        <w:t xml:space="preserve"> set </w:t>
+      </w:r>
+      <w:proofErr w:type="spellStart"/>
+      <w:r>
+        <w:t>ORNG.ShindigURL</w:t>
+      </w:r>
+      <w:proofErr w:type="spellEnd"/>
+      <w:r>
+        <w:t xml:space="preserve"> to an https URL</w:t>
+      </w:r>
+    </w:p>
+    <w:p>
+      <w:r>
+        <w:t xml:space="preserve">2. In </w:t>
+      </w:r>
+      <w:proofErr w:type="spellStart"/>
+      <w:r>
+        <w:t>shindigorng.properties</w:t>
+      </w:r>
+      <w:proofErr w:type="spellEnd"/>
+      <w:r>
+        <w:t xml:space="preserve">, set </w:t>
+      </w:r>
+      <w:proofErr w:type="spellStart"/>
+      <w:r>
+        <w:t>orng.systemDomain</w:t>
+      </w:r>
+      <w:proofErr w:type="spellEnd"/>
+      <w:r>
+        <w:t xml:space="preserve"> to https for Profiles RNS</w:t>
+      </w:r>
+    </w:p>
+    <w:p>
+      <w:r>
+        <w:t>3. In Tomcat, configure –</w:t>
+      </w:r>
+      <w:proofErr w:type="spellStart"/>
+      <w:r>
+        <w:t>Dshindig.port</w:t>
+      </w:r>
+      <w:proofErr w:type="spellEnd"/>
+      <w:r>
+        <w:t>=443 instead of 80</w:t>
+      </w:r>
+    </w:p>
+    <w:p>
+      <w:r>
+        <w:t>That’s it! Note that if you have gadgets that include flash objects, you will need to make sure they use https based flash object for the browser security to let them show.</w:t>
+      </w:r>
+    </w:p>
+    <w:p>
+      <w:r>
+        <w:br w:type="page"/>
+      </w:r>
+    </w:p>
+    <w:p>
+      <w:pPr>
+        <w:pStyle w:val="Heading1"/>
+      </w:pPr>
+      <w:r>
+        <w:lastRenderedPageBreak/>
+        <w:t>Upgrading From Profiles 2.0.0</w:t>
+      </w:r>
+    </w:p>
+    <w:p/>
+    <w:p>
+      <w:r>
+        <w:t xml:space="preserve">Profiles 2.5.1 requires an upgraded version of </w:t>
+      </w:r>
+      <w:proofErr w:type="spellStart"/>
+      <w:r>
+        <w:t>Shindigorng.war</w:t>
+      </w:r>
+      <w:proofErr w:type="spellEnd"/>
+      <w:r>
+        <w:t xml:space="preserve">. </w:t>
+      </w:r>
+      <w:r>
+        <w:t>There is no need to make any changes to the Tomcat Connectors. If Apache Tomcat 7 is used there is no need to make any changes to Tomcat. If an older version of Apache Tomcat is in use, it must be upgraded to Version 7.</w:t>
+      </w:r>
+    </w:p>
+    <w:p>
+      <w:r>
+        <w:t xml:space="preserve">To upgrade </w:t>
+      </w:r>
+      <w:proofErr w:type="spellStart"/>
+      <w:r>
+        <w:t>Shindigorng.war</w:t>
+      </w:r>
+      <w:proofErr w:type="spellEnd"/>
+      <w:r>
+        <w:t>:</w:t>
+      </w:r>
+    </w:p>
+    <w:p>
+      <w:pPr>
+        <w:pStyle w:val="ListParagraph"/>
+        <w:numPr>
+          <w:ilvl w:val="0"/>
+          <w:numId w:val="2"/>
+        </w:numPr>
+      </w:pPr>
+      <w:r>
+        <w:t>Stop Apache Tomcat</w:t>
+      </w:r>
+    </w:p>
+    <w:p>
+      <w:pPr>
+        <w:pStyle w:val="ListParagraph"/>
+        <w:numPr>
+          <w:ilvl w:val="0"/>
+          <w:numId w:val="2"/>
+        </w:numPr>
+      </w:pPr>
+      <w:r>
+        <w:t xml:space="preserve">Navigate to the Tomcat </w:t>
+      </w:r>
+      <w:proofErr w:type="spellStart"/>
+      <w:r>
+        <w:t>webapps</w:t>
+      </w:r>
+      <w:proofErr w:type="spellEnd"/>
+      <w:r>
+        <w:t xml:space="preserve"> folder</w:t>
+      </w:r>
+    </w:p>
+    <w:p>
+      <w:pPr>
+        <w:pStyle w:val="ListParagraph"/>
+        <w:numPr>
+          <w:ilvl w:val="0"/>
+          <w:numId w:val="2"/>
+        </w:numPr>
+      </w:pPr>
+      <w:r>
+        <w:t xml:space="preserve">Delete the </w:t>
+      </w:r>
+      <w:proofErr w:type="spellStart"/>
+      <w:r>
+        <w:t>shindigorng</w:t>
+      </w:r>
+      <w:proofErr w:type="spellEnd"/>
+      <w:r>
+        <w:t xml:space="preserve"> folder and the existing </w:t>
+      </w:r>
+      <w:proofErr w:type="spellStart"/>
+      <w:r>
+        <w:t>sindigorng.war</w:t>
+      </w:r>
+      <w:proofErr w:type="spellEnd"/>
+      <w:r>
+        <w:t xml:space="preserve"> file</w:t>
+      </w:r>
+    </w:p>
+    <w:p>
+      <w:pPr>
+        <w:pStyle w:val="ListParagraph"/>
+        <w:numPr>
+          <w:ilvl w:val="0"/>
+          <w:numId w:val="2"/>
+        </w:numPr>
+      </w:pPr>
+      <w:r>
+        <w:t xml:space="preserve">Copy the </w:t>
+      </w:r>
+      <w:proofErr w:type="spellStart"/>
+      <w:r>
+        <w:t>sindigorng.war</w:t>
+      </w:r>
+      <w:proofErr w:type="spellEnd"/>
+      <w:r>
+        <w:t xml:space="preserve"> file from the version 2.5.1 zip to the </w:t>
+      </w:r>
+      <w:proofErr w:type="spellStart"/>
+      <w:r>
+        <w:t>webapps</w:t>
+      </w:r>
+      <w:proofErr w:type="spellEnd"/>
+      <w:r>
+        <w:t xml:space="preserve"> folder.</w:t>
+      </w:r>
+    </w:p>
+    <w:p>
+      <w:pPr>
+        <w:pStyle w:val="ListParagraph"/>
+        <w:numPr>
+          <w:ilvl w:val="0"/>
+          <w:numId w:val="2"/>
+        </w:numPr>
+      </w:pPr>
+      <w:r>
+        <w:t xml:space="preserve">Overwrite the existing </w:t>
+      </w:r>
+      <w:proofErr w:type="spellStart"/>
+      <w:r>
+        <w:t>shindigorng.properties</w:t>
+      </w:r>
+      <w:proofErr w:type="spellEnd"/>
+      <w:r>
+        <w:t xml:space="preserve"> with the file from the version 2.5.1 zip</w:t>
+      </w:r>
+    </w:p>
+    <w:p>
+      <w:pPr>
+        <w:pStyle w:val="ListParagraph"/>
+        <w:numPr>
+          <w:ilvl w:val="0"/>
+          <w:numId w:val="2"/>
+        </w:numPr>
+      </w:pPr>
+      <w:r>
+        <w:t>Update the following values (</w:t>
+      </w:r>
+      <w:proofErr w:type="spellStart"/>
+      <w:r>
+        <w:t>orng.dbURL</w:t>
+      </w:r>
+      <w:proofErr w:type="spellEnd"/>
+      <w:r>
+        <w:t xml:space="preserve">, </w:t>
+      </w:r>
+      <w:proofErr w:type="spellStart"/>
+      <w:r>
+        <w:t>orng.dbUser</w:t>
+      </w:r>
+      <w:proofErr w:type="spellEnd"/>
+      <w:r>
+        <w:t xml:space="preserve">, </w:t>
+      </w:r>
+      <w:proofErr w:type="spellStart"/>
+      <w:r>
+        <w:t>orng.dbPassword</w:t>
+      </w:r>
+      <w:proofErr w:type="spellEnd"/>
+      <w:r>
+        <w:t xml:space="preserve"> and </w:t>
+      </w:r>
+      <w:proofErr w:type="spellStart"/>
+      <w:r>
+        <w:t>orng.systemDomain</w:t>
+      </w:r>
+      <w:proofErr w:type="spellEnd"/>
+      <w:r>
+        <w:t xml:space="preserve">) in the </w:t>
+      </w:r>
+      <w:proofErr w:type="spellStart"/>
+      <w:r>
+        <w:t>shindigorng.properties</w:t>
+      </w:r>
+      <w:proofErr w:type="spellEnd"/>
+      <w:r>
+        <w:t xml:space="preserve"> file as described in in section 3 of this document. </w:t>
+      </w:r>
+    </w:p>
+    <w:p>
+      <w:pPr>
+        <w:pStyle w:val="ListParagraph"/>
+        <w:numPr>
+          <w:ilvl w:val="0"/>
+          <w:numId w:val="2"/>
+        </w:numPr>
+      </w:pPr>
+      <w:r>
+        <w:t>Restart Apache Tomcat</w:t>
+      </w:r>
+    </w:p>
+    <w:p>
+      <w:r>
+        <w:t xml:space="preserve">The ORNG. </w:t>
+      </w:r>
+      <w:proofErr w:type="gramStart"/>
+      <w:r>
+        <w:t>database</w:t>
+      </w:r>
+      <w:proofErr w:type="gramEnd"/>
+      <w:r>
+        <w:t xml:space="preserve"> schema will be upgraded during the database upgrade scripts. This will also update the application URLs and data for the example gadgets supplies with version 2.0.0. If you are using additional gadgets they will need to be loaded into the ontology using:</w:t>
+      </w:r>
+    </w:p>
+    <w:p>
+      <w:r>
+        <w:t>EXEC [ORNG.].[</w:t>
+      </w:r>
+      <w:proofErr w:type="spellStart"/>
+      <w:r>
+        <w:t>AddAppToOntology</w:t>
+      </w:r>
+      <w:proofErr w:type="spellEnd"/>
+      <w:r>
+        <w:t>]</w:t>
+      </w:r>
+      <w:r>
+        <w:t xml:space="preserve"> &lt;</w:t>
+      </w:r>
+      <w:proofErr w:type="spellStart"/>
+      <w:proofErr w:type="gramStart"/>
+      <w:r>
+        <w:t>appID</w:t>
+      </w:r>
+      <w:proofErr w:type="spellEnd"/>
+      <w:proofErr w:type="gramEnd"/>
+      <w:r>
+        <w:t>&gt;</w:t>
+      </w:r>
+    </w:p>
+    <w:p>
+      <w:r>
+        <w:t>The data for this application will also need to be added to the RDF tables. Modify the queries for loading data for example gadgets in Database\</w:t>
+      </w:r>
+      <w:proofErr w:type="spellStart"/>
+      <w:r>
+        <w:t>VersionUpgrade</w:t>
+      </w:r>
+      <w:proofErr w:type="spellEnd"/>
+      <w:r>
+        <w:t>\</w:t>
+      </w:r>
+      <w:proofErr w:type="spellStart"/>
+      <w:r>
+        <w:t>ProfilesRNS_Upgrade_Data.sql</w:t>
+      </w:r>
+      <w:proofErr w:type="spellEnd"/>
+      <w:r>
+        <w:t xml:space="preserve"> to create queries to upload this data.</w:t>
+      </w:r>
       <w:bookmarkStart w:id="0" w:name="_GoBack"/>
       <w:bookmarkEnd w:id="0"/>
-      <w:r>
-        <w:rPr>
-          <w:b/>
-        </w:rPr>
-        <w:t xml:space="preserve">8. Edit the ORNG items in Web </w:t>
-      </w:r>
-      <w:proofErr w:type="spellStart"/>
-      <w:r>
-        <w:rPr>
-          <w:b/>
-        </w:rPr>
-        <w:t>Config</w:t>
-      </w:r>
-      <w:proofErr w:type="spellEnd"/>
-    </w:p>
-    <w:p>
-      <w:r>
-        <w:t xml:space="preserve">By default the ORNG keys in the </w:t>
-      </w:r>
-      <w:proofErr w:type="spellStart"/>
-      <w:r>
-        <w:t>appSettings</w:t>
-      </w:r>
-      <w:proofErr w:type="spellEnd"/>
-      <w:r>
-        <w:t xml:space="preserve"> section of the </w:t>
-      </w:r>
-      <w:proofErr w:type="spellStart"/>
-      <w:r>
-        <w:t>web.config</w:t>
-      </w:r>
-      <w:proofErr w:type="spellEnd"/>
-      <w:r>
-        <w:t xml:space="preserve"> file are commented out. Uncomment these values to enable </w:t>
-      </w:r>
-      <w:proofErr w:type="spellStart"/>
-      <w:r>
-        <w:t>OpenSocial</w:t>
-      </w:r>
-      <w:proofErr w:type="spellEnd"/>
-      <w:r>
-        <w:t xml:space="preserve"> support in Profiles RNS.</w:t>
-      </w:r>
-    </w:p>
-    <w:p>
-      <w:r>
-        <w:t xml:space="preserve">It is probably best to leave the </w:t>
-      </w:r>
-      <w:proofErr w:type="spellStart"/>
-      <w:r>
-        <w:t>ORNG.Socket</w:t>
-      </w:r>
-      <w:proofErr w:type="spellEnd"/>
-      <w:r>
-        <w:t xml:space="preserve">* ones alone. The </w:t>
-      </w:r>
-      <w:proofErr w:type="spellStart"/>
-      <w:r>
-        <w:t>ShindigURL</w:t>
-      </w:r>
-      <w:proofErr w:type="spellEnd"/>
-      <w:r>
-        <w:t xml:space="preserve"> one is clear, it should be the URL that IIS forwards to </w:t>
-      </w:r>
-      <w:proofErr w:type="spellStart"/>
-      <w:r>
-        <w:t>shindigorng</w:t>
-      </w:r>
-      <w:proofErr w:type="spellEnd"/>
-      <w:r>
-        <w:t xml:space="preserve">. For the </w:t>
-      </w:r>
-      <w:proofErr w:type="spellStart"/>
-      <w:r>
-        <w:t>ORNG.TokenService</w:t>
-      </w:r>
-      <w:proofErr w:type="spellEnd"/>
-      <w:r>
-        <w:t xml:space="preserve"> you want to use the local machine name for your server, this might be something different than what shows up in the URL that you use. The way you can test is by first starting up Tomcat and then attempting to telnet to that name and port:</w:t>
-      </w:r>
-    </w:p>
-    <w:p>
-      <w:proofErr w:type="gramStart"/>
-      <w:r>
-        <w:t>C:</w:t>
-      </w:r>
-      <w:proofErr w:type="gramEnd"/>
-      <w:r>
-        <w:t>&gt;telnet [LOCAL_MACHINE_NAME] 8777</w:t>
-      </w:r>
-    </w:p>
-    <w:p>
-      <w:r>
-        <w:t xml:space="preserve">If you get </w:t>
-      </w:r>
-      <w:proofErr w:type="gramStart"/>
-      <w:r>
-        <w:t>a connect</w:t>
-      </w:r>
-      <w:proofErr w:type="gramEnd"/>
-      <w:r>
-        <w:t xml:space="preserve"> failed message, then something is wrong. Anything else and you are OK. You will likely get stuck in telnet and need to close the terminal prompt. Oddly enough, this means success. If you want to change the port number from 8777 to something else you need to do so in both </w:t>
-      </w:r>
-      <w:proofErr w:type="spellStart"/>
-      <w:r>
-        <w:t>shindigorng.properties</w:t>
-      </w:r>
-      <w:proofErr w:type="spellEnd"/>
-      <w:r>
-        <w:t xml:space="preserve"> as well. Note that you want to use a high number port so that ONLY the machine itself can connect! Pick a port that is blocked by any reasonable firewall, as you do not want any outside traffic being able to communicate on this port.</w:t>
-      </w:r>
-    </w:p>
-    <w:p>
-      <w:r>
-        <w:t xml:space="preserve">The </w:t>
-      </w:r>
-      <w:proofErr w:type="spellStart"/>
-      <w:r>
-        <w:t>ORNG.SandboxPassword</w:t>
-      </w:r>
-      <w:proofErr w:type="spellEnd"/>
-      <w:r>
-        <w:t xml:space="preserve"> allows gadgets that are in development to be tested in your Profiles RNS environment. For production, you want to leave this commented out. For your development servers you should set it to something private but not to private, as you will want to share this to anyone who wants to work or test gadget changes. More details can be found in the </w:t>
-      </w:r>
-      <w:proofErr w:type="spellStart"/>
-      <w:r>
-        <w:t>ORNG_GadgetDevelopment</w:t>
-      </w:r>
-      <w:proofErr w:type="spellEnd"/>
-      <w:r>
-        <w:t xml:space="preserve"> documentation.</w:t>
-      </w:r>
-    </w:p>
-    <w:p>
-      <w:pPr>
-        <w:rPr>
-          <w:b/>
-        </w:rPr>
-      </w:pPr>
-      <w:r>
-        <w:rPr>
-          <w:b/>
-        </w:rPr>
-        <w:t>9. Join Us and Contribute</w:t>
-      </w:r>
-    </w:p>
-    <w:p>
-      <w:r>
-        <w:t>Go to http://orng.info to find more gadgets, and feel free to build some to share as well!</w:t>
-      </w:r>
-    </w:p>
-    <w:p>
-      <w:pPr>
-        <w:pStyle w:val="Heading2"/>
-      </w:pPr>
-      <w:r>
-        <w:t>Hosting Gadgets</w:t>
-      </w:r>
-    </w:p>
-    <w:p>
-      <w:r>
-        <w:t>You will notice that the default gadgets are hosted on external web sites. Feel free to use these where they are, or to copy them to one of your own web servers where you can modify them if desired. At UCSF we host them on the same IIS web servers that we use for Profiles RNS.</w:t>
-      </w:r>
-    </w:p>
-    <w:p>
-      <w:pPr>
-        <w:pStyle w:val="Heading2"/>
-      </w:pPr>
-      <w:r>
-        <w:lastRenderedPageBreak/>
-        <w:t>Running in HTTPS</w:t>
-      </w:r>
-    </w:p>
-    <w:p>
-      <w:r>
-        <w:t>You can set the gadgets to run on either HTTPS or HTTP, but not both. For most installations, we expect Profiles RNS to run primarily in HTTP, and gadgets will only show up correctly if a page is rendered as HTTP. You can, however, have gadgets work in HTTPS if you want to run Profiles RNS in HTTPS only mode. To do this, set the following:</w:t>
-      </w:r>
-    </w:p>
-    <w:p>
-      <w:r>
-        <w:t xml:space="preserve">1. In </w:t>
-      </w:r>
-      <w:proofErr w:type="spellStart"/>
-      <w:r>
-        <w:t>Web.Config</w:t>
-      </w:r>
-      <w:proofErr w:type="spellEnd"/>
-      <w:r>
-        <w:t xml:space="preserve"> set </w:t>
-      </w:r>
-      <w:proofErr w:type="spellStart"/>
-      <w:r>
-        <w:t>ORNG.ShindigURL</w:t>
-      </w:r>
-      <w:proofErr w:type="spellEnd"/>
-      <w:r>
-        <w:t xml:space="preserve"> to an https URL</w:t>
-      </w:r>
-    </w:p>
-    <w:p>
-      <w:r>
-        <w:t xml:space="preserve">2. In </w:t>
-      </w:r>
-      <w:proofErr w:type="spellStart"/>
-      <w:r>
-        <w:t>shindigorng.properties</w:t>
-      </w:r>
-      <w:proofErr w:type="spellEnd"/>
-      <w:r>
-        <w:t xml:space="preserve">, set </w:t>
-      </w:r>
-      <w:proofErr w:type="spellStart"/>
-      <w:r>
-        <w:t>orng.systemDomain</w:t>
-      </w:r>
-      <w:proofErr w:type="spellEnd"/>
-      <w:r>
-        <w:t xml:space="preserve"> to https for Profiles RNS</w:t>
-      </w:r>
-    </w:p>
-    <w:p>
-      <w:r>
-        <w:t>3. In Tomcat, configure –</w:t>
-      </w:r>
-      <w:proofErr w:type="spellStart"/>
-      <w:r>
-        <w:t>Dshindig.port</w:t>
-      </w:r>
-      <w:proofErr w:type="spellEnd"/>
-      <w:r>
-        <w:t>=443 instead of 80</w:t>
-      </w:r>
-    </w:p>
-    <w:p>
-      <w:r>
-        <w:t>That’s it! Note that if you have gadgets that include flash objects, you will need to make sure they use https based flash object for the browser security to let them show.</w:t>
-      </w:r>
     </w:p>
     <w:sectPr>
       <w:pgSz w:w="12240" w:h="15840"/>
@@ -2134,6 +2410,192 @@
     </w:sectPr>
   </w:body>
 </w:document>
+</file>
+
+<file path=word/numbering.xml><?xml version="1.0" encoding="utf-8"?>
+<w:numbering xmlns:wpc="http://schemas.microsoft.com/office/word/2010/wordprocessingCanvas" xmlns:mc="http://schemas.openxmlformats.org/markup-compatibility/2006" xmlns:o="urn:schemas-microsoft-com:office:office" xmlns:r="http://schemas.openxmlformats.org/officeDocument/2006/relationships" xmlns:m="http://schemas.openxmlformats.org/officeDocument/2006/math" xmlns:v="urn:schemas-microsoft-com:vml" xmlns:wp14="http://schemas.microsoft.com/office/word/2010/wordprocessingDrawing" xmlns:wp="http://schemas.openxmlformats.org/drawingml/2006/wordprocessingDrawing" xmlns:w10="urn:schemas-microsoft-com:office:word" xmlns:w="http://schemas.openxmlformats.org/wordprocessingml/2006/main" xmlns:w14="http://schemas.microsoft.com/office/word/2010/wordml" xmlns:w15="http://schemas.microsoft.com/office/word/2012/wordml" xmlns:wpg="http://schemas.microsoft.com/office/word/2010/wordprocessingGroup" xmlns:wpi="http://schemas.microsoft.com/office/word/2010/wordprocessingInk" xmlns:wne="http://schemas.microsoft.com/office/word/2006/wordml" xmlns:wps="http://schemas.microsoft.com/office/word/2010/wordprocessingShape" mc:Ignorable="w14 w15 wp14">
+  <w:abstractNum w:abstractNumId="0">
+    <w:nsid w:val="76915B6B"/>
+    <w:multiLevelType w:val="hybridMultilevel"/>
+    <w:tmpl w:val="939439EE"/>
+    <w:lvl w:ilvl="0" w:tplc="0409000F">
+      <w:start w:val="1"/>
+      <w:numFmt w:val="decimal"/>
+      <w:lvlText w:val="%1."/>
+      <w:lvlJc w:val="left"/>
+      <w:pPr>
+        <w:ind w:left="720" w:hanging="360"/>
+      </w:pPr>
+      <w:rPr>
+        <w:rFonts w:hint="default"/>
+      </w:rPr>
+    </w:lvl>
+    <w:lvl w:ilvl="1" w:tplc="04090019" w:tentative="1">
+      <w:start w:val="1"/>
+      <w:numFmt w:val="lowerLetter"/>
+      <w:lvlText w:val="%2."/>
+      <w:lvlJc w:val="left"/>
+      <w:pPr>
+        <w:ind w:left="1440" w:hanging="360"/>
+      </w:pPr>
+    </w:lvl>
+    <w:lvl w:ilvl="2" w:tplc="0409001B" w:tentative="1">
+      <w:start w:val="1"/>
+      <w:numFmt w:val="lowerRoman"/>
+      <w:lvlText w:val="%3."/>
+      <w:lvlJc w:val="right"/>
+      <w:pPr>
+        <w:ind w:left="2160" w:hanging="180"/>
+      </w:pPr>
+    </w:lvl>
+    <w:lvl w:ilvl="3" w:tplc="0409000F" w:tentative="1">
+      <w:start w:val="1"/>
+      <w:numFmt w:val="decimal"/>
+      <w:lvlText w:val="%4."/>
+      <w:lvlJc w:val="left"/>
+      <w:pPr>
+        <w:ind w:left="2880" w:hanging="360"/>
+      </w:pPr>
+    </w:lvl>
+    <w:lvl w:ilvl="4" w:tplc="04090019" w:tentative="1">
+      <w:start w:val="1"/>
+      <w:numFmt w:val="lowerLetter"/>
+      <w:lvlText w:val="%5."/>
+      <w:lvlJc w:val="left"/>
+      <w:pPr>
+        <w:ind w:left="3600" w:hanging="360"/>
+      </w:pPr>
+    </w:lvl>
+    <w:lvl w:ilvl="5" w:tplc="0409001B" w:tentative="1">
+      <w:start w:val="1"/>
+      <w:numFmt w:val="lowerRoman"/>
+      <w:lvlText w:val="%6."/>
+      <w:lvlJc w:val="right"/>
+      <w:pPr>
+        <w:ind w:left="4320" w:hanging="180"/>
+      </w:pPr>
+    </w:lvl>
+    <w:lvl w:ilvl="6" w:tplc="0409000F" w:tentative="1">
+      <w:start w:val="1"/>
+      <w:numFmt w:val="decimal"/>
+      <w:lvlText w:val="%7."/>
+      <w:lvlJc w:val="left"/>
+      <w:pPr>
+        <w:ind w:left="5040" w:hanging="360"/>
+      </w:pPr>
+    </w:lvl>
+    <w:lvl w:ilvl="7" w:tplc="04090019" w:tentative="1">
+      <w:start w:val="1"/>
+      <w:numFmt w:val="lowerLetter"/>
+      <w:lvlText w:val="%8."/>
+      <w:lvlJc w:val="left"/>
+      <w:pPr>
+        <w:ind w:left="5760" w:hanging="360"/>
+      </w:pPr>
+    </w:lvl>
+    <w:lvl w:ilvl="8" w:tplc="0409001B" w:tentative="1">
+      <w:start w:val="1"/>
+      <w:numFmt w:val="lowerRoman"/>
+      <w:lvlText w:val="%9."/>
+      <w:lvlJc w:val="right"/>
+      <w:pPr>
+        <w:ind w:left="6480" w:hanging="180"/>
+      </w:pPr>
+    </w:lvl>
+  </w:abstractNum>
+  <w:abstractNum w:abstractNumId="1">
+    <w:nsid w:val="7B5A77D9"/>
+    <w:multiLevelType w:val="hybridMultilevel"/>
+    <w:tmpl w:val="28DCE6EE"/>
+    <w:lvl w:ilvl="0" w:tplc="0409000F">
+      <w:start w:val="1"/>
+      <w:numFmt w:val="decimal"/>
+      <w:lvlText w:val="%1."/>
+      <w:lvlJc w:val="left"/>
+      <w:pPr>
+        <w:ind w:left="720" w:hanging="360"/>
+      </w:pPr>
+    </w:lvl>
+    <w:lvl w:ilvl="1" w:tplc="04090019" w:tentative="1">
+      <w:start w:val="1"/>
+      <w:numFmt w:val="lowerLetter"/>
+      <w:lvlText w:val="%2."/>
+      <w:lvlJc w:val="left"/>
+      <w:pPr>
+        <w:ind w:left="1440" w:hanging="360"/>
+      </w:pPr>
+    </w:lvl>
+    <w:lvl w:ilvl="2" w:tplc="0409001B" w:tentative="1">
+      <w:start w:val="1"/>
+      <w:numFmt w:val="lowerRoman"/>
+      <w:lvlText w:val="%3."/>
+      <w:lvlJc w:val="right"/>
+      <w:pPr>
+        <w:ind w:left="2160" w:hanging="180"/>
+      </w:pPr>
+    </w:lvl>
+    <w:lvl w:ilvl="3" w:tplc="0409000F" w:tentative="1">
+      <w:start w:val="1"/>
+      <w:numFmt w:val="decimal"/>
+      <w:lvlText w:val="%4."/>
+      <w:lvlJc w:val="left"/>
+      <w:pPr>
+        <w:ind w:left="2880" w:hanging="360"/>
+      </w:pPr>
+    </w:lvl>
+    <w:lvl w:ilvl="4" w:tplc="04090019" w:tentative="1">
+      <w:start w:val="1"/>
+      <w:numFmt w:val="lowerLetter"/>
+      <w:lvlText w:val="%5."/>
+      <w:lvlJc w:val="left"/>
+      <w:pPr>
+        <w:ind w:left="3600" w:hanging="360"/>
+      </w:pPr>
+    </w:lvl>
+    <w:lvl w:ilvl="5" w:tplc="0409001B" w:tentative="1">
+      <w:start w:val="1"/>
+      <w:numFmt w:val="lowerRoman"/>
+      <w:lvlText w:val="%6."/>
+      <w:lvlJc w:val="right"/>
+      <w:pPr>
+        <w:ind w:left="4320" w:hanging="180"/>
+      </w:pPr>
+    </w:lvl>
+    <w:lvl w:ilvl="6" w:tplc="0409000F" w:tentative="1">
+      <w:start w:val="1"/>
+      <w:numFmt w:val="decimal"/>
+      <w:lvlText w:val="%7."/>
+      <w:lvlJc w:val="left"/>
+      <w:pPr>
+        <w:ind w:left="5040" w:hanging="360"/>
+      </w:pPr>
+    </w:lvl>
+    <w:lvl w:ilvl="7" w:tplc="04090019" w:tentative="1">
+      <w:start w:val="1"/>
+      <w:numFmt w:val="lowerLetter"/>
+      <w:lvlText w:val="%8."/>
+      <w:lvlJc w:val="left"/>
+      <w:pPr>
+        <w:ind w:left="5760" w:hanging="360"/>
+      </w:pPr>
+    </w:lvl>
+    <w:lvl w:ilvl="8" w:tplc="0409001B" w:tentative="1">
+      <w:start w:val="1"/>
+      <w:numFmt w:val="lowerRoman"/>
+      <w:lvlText w:val="%9."/>
+      <w:lvlJc w:val="right"/>
+      <w:pPr>
+        <w:ind w:left="6480" w:hanging="180"/>
+      </w:pPr>
+    </w:lvl>
+  </w:abstractNum>
+  <w:num w:numId="1">
+    <w:abstractNumId w:val="1"/>
+  </w:num>
+  <w:num w:numId="2">
+    <w:abstractNumId w:val="0"/>
+  </w:num>
+</w:numbering>
 </file>
 
 <file path=word/styles.xml><?xml version="1.0" encoding="utf-8"?>
@@ -2626,6 +3088,17 @@
       <w:szCs w:val="26"/>
     </w:rPr>
   </w:style>
+  <w:style w:type="paragraph" w:styleId="ListParagraph">
+    <w:name w:val="List Paragraph"/>
+    <w:basedOn w:val="Normal"/>
+    <w:uiPriority w:val="34"/>
+    <w:qFormat/>
+    <w:rsid w:val="00D533F8"/>
+    <w:pPr>
+      <w:ind w:left="720"/>
+      <w:contextualSpacing/>
+    </w:pPr>
+  </w:style>
 </w:styles>
 </file>
 

</xml_diff>

<commit_message>
Minor ORNG Bug fix
</commit_message>
<xml_diff>
--- a/Documentation/ORNG/ORNG_InstallationGuide.docx
+++ b/Documentation/ORNG/ORNG_InstallationGuide.docx
@@ -110,13 +110,8 @@
       </w:r>
     </w:p>
     <w:p>
-      <w:proofErr w:type="gramStart"/>
-      <w:r>
-        <w:t>java</w:t>
-      </w:r>
-      <w:proofErr w:type="gramEnd"/>
-      <w:r>
-        <w:t xml:space="preserve"> version "1.7.0_10"</w:t>
+      <w:r>
+        <w:t>java version "1.7.0_10"</w:t>
       </w:r>
     </w:p>
     <w:p>
@@ -161,15 +156,7 @@
         <w:t xml:space="preserve">. </w:t>
       </w:r>
       <w:r>
-        <w:t xml:space="preserve">The code requires that you at least have Tomcat 7.x, and we have not yet tested </w:t>
-      </w:r>
-      <w:proofErr w:type="gramStart"/>
-      <w:r>
-        <w:t>on  the</w:t>
-      </w:r>
-      <w:proofErr w:type="gramEnd"/>
-      <w:r>
-        <w:t xml:space="preserve"> newer Tomcat 8.x versions</w:t>
+        <w:t>The code requires that you at least have Tomcat 7.x, and we have not yet tested on  the newer Tomcat 8.x versions</w:t>
       </w:r>
       <w:r>
         <w:t>.</w:t>
@@ -432,22 +419,12 @@
     </w:p>
     <w:p>
       <w:proofErr w:type="spellStart"/>
-      <w:proofErr w:type="gramStart"/>
       <w:r>
         <w:t>dd</w:t>
       </w:r>
       <w:proofErr w:type="spellEnd"/>
-      <w:proofErr w:type="gramEnd"/>
-      <w:r>
-        <w:t xml:space="preserve"> if=/</w:t>
-      </w:r>
-      <w:proofErr w:type="spellStart"/>
-      <w:r>
-        <w:t>dev</w:t>
-      </w:r>
-      <w:proofErr w:type="spellEnd"/>
-      <w:r>
-        <w:t xml:space="preserve">/random </w:t>
+      <w:r>
+        <w:t xml:space="preserve"> if=/dev/random </w:t>
       </w:r>
       <w:proofErr w:type="spellStart"/>
       <w:r>
@@ -585,15 +562,7 @@
     </w:p>
     <w:p>
       <w:r>
-        <w:t xml:space="preserve">- Now try to have IIS pass the page request on to Tomcat by removing </w:t>
-      </w:r>
-      <w:proofErr w:type="gramStart"/>
-      <w:r>
-        <w:t>the :8080</w:t>
-      </w:r>
-      <w:proofErr w:type="gramEnd"/>
-      <w:r>
-        <w:t>:</w:t>
+        <w:t>- Now try to have IIS pass the page request on to Tomcat by removing the :8080:</w:t>
       </w:r>
     </w:p>
     <w:p>
@@ -1486,7 +1455,85 @@
           <w:sz w:val="19"/>
           <w:szCs w:val="19"/>
         </w:rPr>
-        <w:t xml:space="preserve">20 </w:t>
+        <w:t>20</w:t>
+      </w:r>
+      <w:r>
+        <w:rPr>
+          <w:rFonts w:ascii="Consolas" w:hAnsi="Consolas" w:cs="Consolas"/>
+          <w:sz w:val="19"/>
+          <w:szCs w:val="19"/>
+        </w:rPr>
+        <w:t>,</w:t>
+      </w:r>
+      <w:r>
+        <w:rPr>
+          <w:rFonts w:ascii="Consolas" w:hAnsi="Consolas" w:cs="Consolas"/>
+          <w:color w:val="008080"/>
+          <w:sz w:val="19"/>
+          <w:szCs w:val="19"/>
+        </w:rPr>
+        <w:t xml:space="preserve"> </w:t>
+      </w:r>
+      <w:proofErr w:type="spellStart"/>
+      <w:r>
+        <w:rPr>
+          <w:rFonts w:ascii="Consolas" w:hAnsi="Consolas" w:cs="Consolas"/>
+          <w:color w:val="008080"/>
+          <w:sz w:val="19"/>
+          <w:szCs w:val="19"/>
+        </w:rPr>
+        <w:t>ViewSecurityGroup</w:t>
+      </w:r>
+      <w:proofErr w:type="spellEnd"/>
+      <w:r>
+        <w:rPr>
+          <w:rFonts w:ascii="Consolas" w:hAnsi="Consolas" w:cs="Consolas"/>
+          <w:sz w:val="19"/>
+          <w:szCs w:val="19"/>
+        </w:rPr>
+        <w:t xml:space="preserve"> </w:t>
+      </w:r>
+      <w:r>
+        <w:rPr>
+          <w:rFonts w:ascii="Consolas" w:hAnsi="Consolas" w:cs="Consolas"/>
+          <w:color w:val="808080"/>
+          <w:sz w:val="19"/>
+          <w:szCs w:val="19"/>
+        </w:rPr>
+        <w:t>=</w:t>
+      </w:r>
+      <w:r>
+        <w:rPr>
+          <w:rFonts w:ascii="Consolas" w:hAnsi="Consolas" w:cs="Consolas"/>
+          <w:sz w:val="19"/>
+          <w:szCs w:val="19"/>
+        </w:rPr>
+        <w:t xml:space="preserve"> </w:t>
+      </w:r>
+      <w:r>
+        <w:rPr>
+          <w:rFonts w:ascii="Consolas" w:hAnsi="Consolas" w:cs="Consolas"/>
+          <w:color w:val="808080"/>
+          <w:sz w:val="19"/>
+          <w:szCs w:val="19"/>
+        </w:rPr>
+        <w:t>-</w:t>
+      </w:r>
+      <w:r>
+        <w:rPr>
+          <w:rFonts w:ascii="Consolas" w:hAnsi="Consolas" w:cs="Consolas"/>
+          <w:sz w:val="19"/>
+          <w:szCs w:val="19"/>
+        </w:rPr>
+        <w:t>1</w:t>
+      </w:r>
+      <w:r>
+        <w:rPr>
+          <w:rFonts w:ascii="Consolas" w:hAnsi="Consolas" w:cs="Consolas"/>
+          <w:sz w:val="19"/>
+          <w:szCs w:val="19"/>
+        </w:rPr>
+        <w:t xml:space="preserve"> </w:t>
       </w:r>
     </w:p>
     <w:p>
@@ -1509,7 +1556,6 @@
         </w:rPr>
         <w:tab/>
       </w:r>
-      <w:proofErr w:type="gramStart"/>
       <w:r>
         <w:rPr>
           <w:rFonts w:ascii="Consolas" w:hAnsi="Consolas" w:cs="Consolas"/>
@@ -1519,7 +1565,6 @@
         </w:rPr>
         <w:t>where</w:t>
       </w:r>
-      <w:proofErr w:type="gramEnd"/>
       <w:r>
         <w:rPr>
           <w:rFonts w:ascii="Consolas" w:hAnsi="Consolas" w:cs="Consolas"/>
@@ -1646,27 +1691,7 @@
           <w:sz w:val="19"/>
           <w:szCs w:val="19"/>
         </w:rPr>
-        <w:t>'</w:t>
-      </w:r>
-      <w:proofErr w:type="gramStart"/>
-      <w:r>
-        <w:rPr>
-          <w:rFonts w:ascii="Consolas" w:hAnsi="Consolas" w:cs="Consolas"/>
-          <w:color w:val="FF0000"/>
-          <w:sz w:val="19"/>
-          <w:szCs w:val="19"/>
-        </w:rPr>
-        <w:t>http</w:t>
-      </w:r>
-      <w:proofErr w:type="gramEnd"/>
-      <w:r>
-        <w:rPr>
-          <w:rFonts w:ascii="Consolas" w:hAnsi="Consolas" w:cs="Consolas"/>
-          <w:color w:val="FF0000"/>
-          <w:sz w:val="19"/>
-          <w:szCs w:val="19"/>
-        </w:rPr>
-        <w:t>://orng.info/ontology/</w:t>
+        <w:t>'http://orng.info/ontology/</w:t>
       </w:r>
       <w:proofErr w:type="spellStart"/>
       <w:r>
@@ -1733,27 +1758,7 @@
           <w:sz w:val="19"/>
           <w:szCs w:val="19"/>
         </w:rPr>
-        <w:t>'</w:t>
-      </w:r>
-      <w:proofErr w:type="gramStart"/>
-      <w:r>
-        <w:rPr>
-          <w:rFonts w:ascii="Consolas" w:hAnsi="Consolas" w:cs="Consolas"/>
-          <w:color w:val="FF0000"/>
-          <w:sz w:val="19"/>
-          <w:szCs w:val="19"/>
-        </w:rPr>
-        <w:t>http</w:t>
-      </w:r>
-      <w:proofErr w:type="gramEnd"/>
-      <w:r>
-        <w:rPr>
-          <w:rFonts w:ascii="Consolas" w:hAnsi="Consolas" w:cs="Consolas"/>
-          <w:color w:val="FF0000"/>
-          <w:sz w:val="19"/>
-          <w:szCs w:val="19"/>
-        </w:rPr>
-        <w:t>://orng.info/ontology/</w:t>
+        <w:t>'http://orng.info/ontology/</w:t>
       </w:r>
       <w:proofErr w:type="spellStart"/>
       <w:r>
@@ -1821,48 +1826,28 @@
           <w:sz w:val="19"/>
           <w:szCs w:val="19"/>
         </w:rPr>
+        <w:t>'http://orng.info/ontology/</w:t>
+      </w:r>
+      <w:proofErr w:type="spellStart"/>
+      <w:r>
+        <w:rPr>
+          <w:rFonts w:ascii="Consolas" w:hAnsi="Consolas" w:cs="Consolas"/>
+          <w:color w:val="FF0000"/>
+          <w:sz w:val="19"/>
+          <w:szCs w:val="19"/>
+        </w:rPr>
+        <w:t>orng#hasYouTube</w:t>
+      </w:r>
+      <w:proofErr w:type="spellEnd"/>
+      <w:r>
+        <w:rPr>
+          <w:rFonts w:ascii="Consolas" w:hAnsi="Consolas" w:cs="Consolas"/>
+          <w:color w:val="FF0000"/>
+          <w:sz w:val="19"/>
+          <w:szCs w:val="19"/>
+        </w:rPr>
         <w:t>'</w:t>
       </w:r>
-      <w:proofErr w:type="gramStart"/>
-      <w:r>
-        <w:rPr>
-          <w:rFonts w:ascii="Consolas" w:hAnsi="Consolas" w:cs="Consolas"/>
-          <w:color w:val="FF0000"/>
-          <w:sz w:val="19"/>
-          <w:szCs w:val="19"/>
-        </w:rPr>
-        <w:t>http</w:t>
-      </w:r>
-      <w:proofErr w:type="gramEnd"/>
-      <w:r>
-        <w:rPr>
-          <w:rFonts w:ascii="Consolas" w:hAnsi="Consolas" w:cs="Consolas"/>
-          <w:color w:val="FF0000"/>
-          <w:sz w:val="19"/>
-          <w:szCs w:val="19"/>
-        </w:rPr>
-        <w:t>://orng.info/ontology/</w:t>
-      </w:r>
-      <w:proofErr w:type="spellStart"/>
-      <w:r>
-        <w:rPr>
-          <w:rFonts w:ascii="Consolas" w:hAnsi="Consolas" w:cs="Consolas"/>
-          <w:color w:val="FF0000"/>
-          <w:sz w:val="19"/>
-          <w:szCs w:val="19"/>
-        </w:rPr>
-        <w:t>orng#hasYouTube</w:t>
-      </w:r>
-      <w:proofErr w:type="spellEnd"/>
-      <w:r>
-        <w:rPr>
-          <w:rFonts w:ascii="Consolas" w:hAnsi="Consolas" w:cs="Consolas"/>
-          <w:color w:val="FF0000"/>
-          <w:sz w:val="19"/>
-          <w:szCs w:val="19"/>
-        </w:rPr>
-        <w:t>'</w:t>
-      </w:r>
       <w:r>
         <w:rPr>
           <w:rFonts w:ascii="Consolas" w:hAnsi="Consolas" w:cs="Consolas"/>
@@ -1968,26 +1953,13 @@
       </w:r>
     </w:p>
     <w:p>
-      <w:proofErr w:type="gramStart"/>
-      <w:r>
-        <w:t>C:</w:t>
-      </w:r>
-      <w:proofErr w:type="gramEnd"/>
-      <w:r>
-        <w:t>&gt;telnet [LOCAL_MACHINE_NAME] 8777</w:t>
-      </w:r>
-    </w:p>
-    <w:p>
-      <w:r>
-        <w:t xml:space="preserve">If you get </w:t>
-      </w:r>
-      <w:proofErr w:type="gramStart"/>
-      <w:r>
-        <w:t>a connect</w:t>
-      </w:r>
-      <w:proofErr w:type="gramEnd"/>
-      <w:r>
-        <w:t xml:space="preserve"> failed message, then something is wrong. Anything else and you are OK. You will likely get stuck in telnet and need to close the terminal prompt. Oddly enough, this means success. If you want to change the port number from 8777 to something else you need to do so in both </w:t>
+      <w:r>
+        <w:t>C:&gt;telnet [LOCAL_MACHINE_NAME] 8777</w:t>
+      </w:r>
+    </w:p>
+    <w:p>
+      <w:r>
+        <w:t xml:space="preserve">If you get a connect failed message, then something is wrong. Anything else and you are OK. You will likely get stuck in telnet and need to close the terminal prompt. Oddly enough, this means success. If you want to change the port number from 8777 to something else you need to do so in both </w:t>
       </w:r>
       <w:proofErr w:type="spellStart"/>
       <w:r>
@@ -2135,13 +2107,25 @@
       </w:pPr>
       <w:r>
         <w:lastRenderedPageBreak/>
-        <w:t>Upgrading From Profiles 2.0.0</w:t>
+        <w:t>Upgrading From Profiles 2.</w:t>
+      </w:r>
+      <w:r>
+        <w:t>5.1</w:t>
       </w:r>
     </w:p>
     <w:p/>
     <w:p>
       <w:r>
-        <w:t xml:space="preserve">Profiles 2.5.1 requires an upgraded version of </w:t>
+        <w:t>Profiles 2.</w:t>
+      </w:r>
+      <w:r>
+        <w:t>6</w:t>
+      </w:r>
+      <w:r>
+        <w:t>.0</w:t>
+      </w:r>
+      <w:r>
+        <w:t xml:space="preserve"> requires an upgraded version of </w:t>
       </w:r>
       <w:proofErr w:type="spellStart"/>
       <w:r>
@@ -2245,7 +2229,13 @@
       </w:r>
       <w:proofErr w:type="spellEnd"/>
       <w:r>
-        <w:t xml:space="preserve"> file from the version 2.5.1 zip to the </w:t>
+        <w:t xml:space="preserve"> file from the version </w:t>
+      </w:r>
+      <w:r>
+        <w:t>2.6.0</w:t>
+      </w:r>
+      <w:r>
+        <w:t xml:space="preserve"> zip to the </w:t>
       </w:r>
       <w:proofErr w:type="spellStart"/>
       <w:r>
@@ -2273,7 +2263,15 @@
       </w:r>
       <w:proofErr w:type="spellEnd"/>
       <w:r>
-        <w:t xml:space="preserve"> with the file from the version 2.5.1 zip</w:t>
+        <w:t xml:space="preserve"> with the file from the version 2.</w:t>
+      </w:r>
+      <w:r>
+        <w:t>6.0</w:t>
+      </w:r>
+      <w:bookmarkStart w:id="0" w:name="_GoBack"/>
+      <w:bookmarkEnd w:id="0"/>
+      <w:r>
+        <w:t xml:space="preserve"> zip</w:t>
       </w:r>
     </w:p>
     <w:p>
@@ -2342,65 +2340,20 @@
     </w:p>
     <w:p>
       <w:r>
-        <w:t xml:space="preserve">The ORNG. </w:t>
-      </w:r>
-      <w:proofErr w:type="gramStart"/>
-      <w:r>
-        <w:t>database</w:t>
-      </w:r>
-      <w:proofErr w:type="gramEnd"/>
-      <w:r>
-        <w:t xml:space="preserve"> schema will be upgraded during the database upgrade scripts. This will also update the application URLs and data for the example gadgets supplies with version 2.0.0. If you are using additional gadgets they will need to be loaded into the ontology using:</w:t>
-      </w:r>
-    </w:p>
-    <w:p>
-      <w:r>
-        <w:t>EXEC [ORNG.].[</w:t>
-      </w:r>
-      <w:proofErr w:type="spellStart"/>
-      <w:r>
-        <w:t>AddAppToOntology</w:t>
-      </w:r>
-      <w:proofErr w:type="spellEnd"/>
-      <w:r>
-        <w:t>]</w:t>
-      </w:r>
-      <w:r>
-        <w:t xml:space="preserve"> &lt;</w:t>
-      </w:r>
-      <w:proofErr w:type="spellStart"/>
-      <w:proofErr w:type="gramStart"/>
-      <w:r>
-        <w:t>appID</w:t>
-      </w:r>
-      <w:proofErr w:type="spellEnd"/>
-      <w:proofErr w:type="gramEnd"/>
-      <w:r>
-        <w:t>&gt;</w:t>
-      </w:r>
-    </w:p>
-    <w:p>
-      <w:r>
-        <w:t>The data for this application will also need to be added to the RDF tables. Modify the queries for loading data for example gadgets in Database\</w:t>
-      </w:r>
-      <w:proofErr w:type="spellStart"/>
-      <w:r>
-        <w:t>VersionUpgrade</w:t>
-      </w:r>
-      <w:proofErr w:type="spellEnd"/>
-      <w:r>
-        <w:t>\</w:t>
-      </w:r>
-      <w:proofErr w:type="spellStart"/>
-      <w:r>
-        <w:t>ProfilesRNS_Upgrade_Data.sql</w:t>
-      </w:r>
-      <w:proofErr w:type="spellEnd"/>
-      <w:r>
-        <w:t xml:space="preserve"> to create queries to upload this data.</w:t>
-      </w:r>
-      <w:bookmarkStart w:id="0" w:name="_GoBack"/>
-      <w:bookmarkEnd w:id="0"/>
+        <w:t>The ORNG. database schema will be upgraded during the database upgrade scripts. This will also update the application URLs and data for the example gadgets supplie</w:t>
+      </w:r>
+      <w:r>
+        <w:t>d</w:t>
+      </w:r>
+      <w:r>
+        <w:t xml:space="preserve"> with version 2.</w:t>
+      </w:r>
+      <w:r>
+        <w:t>5.1</w:t>
+      </w:r>
+      <w:r>
+        <w:t xml:space="preserve">. </w:t>
+      </w:r>
     </w:p>
     <w:sectPr>
       <w:pgSz w:w="12240" w:h="15840"/>

</xml_diff>